<commit_message>
primeiro prototipo das paginas de login e cadastro, criação dos hooks, falta testar
</commit_message>
<xml_diff>
--- a/Documentacao_Formal/Documentacao Falcommerce- Projeto Integrador Interdisciplinar.docx
+++ b/Documentacao_Formal/Documentacao Falcommerce- Projeto Integrador Interdisciplinar.docx
@@ -12,8 +12,8 @@
           <w:lang w:val="pt-BR"/>
         </w:rPr>
       </w:pPr>
-      <w:bookmarkStart w:id="0" w:name="_Toc410550389"/>
-      <w:bookmarkStart w:id="1" w:name="_Toc410550388"/>
+      <w:bookmarkStart w:id="0" w:name="_Toc410550388"/>
+      <w:bookmarkStart w:id="1" w:name="_Toc410550389"/>
     </w:p>
     <w:p>
       <w:pPr>
@@ -231,6 +231,7 @@
           <w:lang w:val="pt-BR"/>
         </w:rPr>
       </w:pPr>
+      <w:proofErr w:type="spellStart"/>
       <w:r>
         <w:rPr>
           <w:rFonts w:ascii="Arial" w:hAnsi="Arial"/>
@@ -240,6 +241,7 @@
         </w:rPr>
         <w:t>Falcommerce</w:t>
       </w:r>
+      <w:proofErr w:type="spellEnd"/>
     </w:p>
     <w:p>
       <w:pPr>
@@ -474,8 +476,18 @@
                 <w:sz w:val="24"/>
                 <w:lang w:val="pt-BR"/>
               </w:rPr>
-              <w:t>Joao Pedro Crepaldi Fukumura</w:t>
-            </w:r>
+              <w:t xml:space="preserve">Joao Pedro Crepaldi </w:t>
+            </w:r>
+            <w:proofErr w:type="spellStart"/>
+            <w:r>
+              <w:rPr>
+                <w:b/>
+                <w:sz w:val="24"/>
+                <w:lang w:val="pt-BR"/>
+              </w:rPr>
+              <w:t>Fukumura</w:t>
+            </w:r>
+            <w:proofErr w:type="spellEnd"/>
           </w:p>
         </w:tc>
       </w:tr>
@@ -1938,11 +1950,29 @@
       <w:bookmarkStart w:id="2" w:name="_Toc161036519"/>
       <w:bookmarkStart w:id="3" w:name="_Toc164674371"/>
       <w:bookmarkStart w:id="4" w:name="_Toc43744367"/>
-      <w:r>
-        <w:t>Descrição/Resumo do Projeto</w:t>
+      <w:proofErr w:type="spellStart"/>
+      <w:r>
+        <w:t>Descrição</w:t>
+      </w:r>
+      <w:proofErr w:type="spellEnd"/>
+      <w:r>
+        <w:t>/</w:t>
+      </w:r>
+      <w:proofErr w:type="spellStart"/>
+      <w:r>
+        <w:t>Resumo</w:t>
+      </w:r>
+      <w:proofErr w:type="spellEnd"/>
+      <w:r>
+        <w:t xml:space="preserve"> do </w:t>
+      </w:r>
+      <w:proofErr w:type="spellStart"/>
+      <w:r>
+        <w:t>Projeto</w:t>
       </w:r>
       <w:bookmarkEnd w:id="2"/>
       <w:bookmarkEnd w:id="3"/>
+      <w:proofErr w:type="spellEnd"/>
     </w:p>
     <w:tbl>
       <w:tblPr>
@@ -1979,9 +2009,11 @@
             </w:pPr>
             <w:r>
               <w:rPr>
+                <w:b/>
+                <w:bCs/>
                 <w:lang w:val="pt-BR"/>
               </w:rPr>
-              <w:t>As empresas têm aumentado sua presença no mercado digital de forma acelerada nos últimos anos. Consequentemente, o volume de informações cresceu exponencialmente, e muitas empresas de pequeno e médio porte não conseguiram se adaptar a essa nova realidade, enfrentando dificuldades na gestão e valorização desses dados. A Falcommerce surge para resolver essa necessidade com a seguinte premissa: facilitar a visualização de dados, melhorar a integração entre setores, organizar informações e fornecer ferramentas personalizadas conforme a necessidade do cliente por meio de softwares e soluções digitais.</w:t>
+              <w:t>Visão Geral:</w:t>
             </w:r>
           </w:p>
           <w:p>
@@ -1990,6 +2022,54 @@
                 <w:lang w:val="pt-BR"/>
               </w:rPr>
             </w:pPr>
+            <w:r>
+              <w:rPr>
+                <w:lang w:val="pt-BR"/>
+              </w:rPr>
+              <w:t xml:space="preserve">A </w:t>
+            </w:r>
+            <w:proofErr w:type="spellStart"/>
+            <w:r>
+              <w:rPr>
+                <w:lang w:val="pt-BR"/>
+              </w:rPr>
+              <w:t>Falcommerce</w:t>
+            </w:r>
+            <w:proofErr w:type="spellEnd"/>
+            <w:r>
+              <w:rPr>
+                <w:lang w:val="pt-BR"/>
+              </w:rPr>
+              <w:t xml:space="preserve"> é uma plataforma SaaS que oferece um software com ferramentas virtuais para melhorar o desempenho de e-</w:t>
+            </w:r>
+            <w:proofErr w:type="spellStart"/>
+            <w:r>
+              <w:rPr>
+                <w:lang w:val="pt-BR"/>
+              </w:rPr>
+              <w:t>commerces</w:t>
+            </w:r>
+            <w:proofErr w:type="spellEnd"/>
+            <w:r>
+              <w:rPr>
+                <w:lang w:val="pt-BR"/>
+              </w:rPr>
+              <w:t xml:space="preserve">. Com foco em pequenas e médias empresas, o serviço visa simplificar e facilitar as operações online, resultando em uma maior automatização e, consequentemente, </w:t>
+            </w:r>
+            <w:proofErr w:type="gramStart"/>
+            <w:r>
+              <w:rPr>
+                <w:lang w:val="pt-BR"/>
+              </w:rPr>
+              <w:t>melhores</w:t>
+            </w:r>
+            <w:proofErr w:type="gramEnd"/>
+            <w:r>
+              <w:rPr>
+                <w:lang w:val="pt-BR"/>
+              </w:rPr>
+              <w:t xml:space="preserve"> resultados nos negócios.</w:t>
+            </w:r>
           </w:p>
           <w:p>
             <w:pPr>
@@ -1998,7 +2078,12 @@
               </w:rPr>
             </w:pPr>
             <w:r>
-              <w:t>Oferecendo um catálogo de ferramentas flexíveis, onde os clientes podem escolher entre diversas opções de funcionalidades, organizadas em planos que se adaptam à necessidade de cada negócio. Além disso, oferecemos a possibilidade de desenvolver ferramentas personalizadas, proporcionando uma solução sob medida para os desafios específicos de cada cliente. Essa abordagem não apenas entrega funcionalidades prontas, mas também assume toda a parte técnica, permitindo que os clientes foquem exclusivamente no crescimento de seu negócio.</w:t>
+              <w:rPr>
+                <w:b/>
+                <w:bCs/>
+                <w:lang w:val="pt-BR"/>
+              </w:rPr>
+              <w:t>Objetivo Principal:</w:t>
             </w:r>
           </w:p>
           <w:p>
@@ -2007,6 +2092,26 @@
                 <w:lang w:val="pt-BR"/>
               </w:rPr>
             </w:pPr>
+            <w:r>
+              <w:rPr>
+                <w:lang w:val="pt-BR"/>
+              </w:rPr>
+              <w:t xml:space="preserve">O principal objetivo da </w:t>
+            </w:r>
+            <w:proofErr w:type="spellStart"/>
+            <w:r>
+              <w:rPr>
+                <w:lang w:val="pt-BR"/>
+              </w:rPr>
+              <w:t>Falcommerce</w:t>
+            </w:r>
+            <w:proofErr w:type="spellEnd"/>
+            <w:r>
+              <w:rPr>
+                <w:lang w:val="pt-BR"/>
+              </w:rPr>
+              <w:t xml:space="preserve"> é atender exatamente as necessidades do negócio do cliente, sendo que ele só vai pagar por aquilo que realmente for utilizar, além de fornecer sugestões e suporte para sua respectiva funcionalidade. Com isso, será possível capacitar empresas menores que não possuem uma equipe de profissionais dedicados a esse setor.</w:t>
+            </w:r>
           </w:p>
           <w:p>
             <w:pPr>
@@ -2016,9 +2121,11 @@
             </w:pPr>
             <w:r>
               <w:rPr>
+                <w:b/>
+                <w:bCs/>
                 <w:lang w:val="pt-BR"/>
               </w:rPr>
-              <w:t>Ao contrário de outras soluções, a Falcommerce opera como um software house especializado em desenvolver e fornecer ferramentas digitais personalizadas a partir de planos feitos sobre a premissa de demandas. Não apenas oferecendo funcionalidades prontas, mas também assumindo toda a parte técnica, permitindo que os clientes se concentrem exclusivamente no crescimento de seu negócio. A partir de planos flexíveis, que se adaptam às necessidades específicas, o cliente recebe um software que, conforme suas exigências, pode fornecer mais ou menos funcionalidades, padronizadas ou personalizadas, para enfrentar as adversidades do mundo corporativo.</w:t>
+              <w:t>Características do Serviço:</w:t>
             </w:r>
           </w:p>
           <w:p>
@@ -2027,18 +2134,306 @@
                 <w:lang w:val="pt-BR"/>
               </w:rPr>
             </w:pPr>
+            <w:r>
+              <w:rPr>
+                <w:lang w:val="pt-BR"/>
+              </w:rPr>
+              <w:t>Sendo um SaaS, o cliente vai contratar um plano que inclui um número específico de funcionalidades, classificadas em três tipos:</w:t>
+            </w:r>
           </w:p>
           <w:p>
             <w:pPr>
+              <w:numPr>
+                <w:ilvl w:val="0"/>
+                <w:numId w:val="26"/>
+              </w:numPr>
               <w:rPr>
                 <w:lang w:val="pt-BR"/>
               </w:rPr>
             </w:pPr>
             <w:r>
               <w:rPr>
+                <w:b/>
+                <w:bCs/>
                 <w:lang w:val="pt-BR"/>
               </w:rPr>
-              <w:t xml:space="preserve">Nosso objetivo é capacitar pequenas e médias empresas a gerenciar e otimizar suas operações digitais de maneira eficaz, aumentando sua competitividade no mercado e facilitando seu crescimento sustentável. Com uma abordagem focada na simplicidade, eficiência e personalização, a Falcommerce se posiciona como a solução ideal para empresas que desejam maximizar seu potencial no mercado digital sem se sobrecarregar com a complexidade do mercado de tecnologia. </w:t>
+              <w:t>Padronizadas:</w:t>
+            </w:r>
+            <w:r>
+              <w:rPr>
+                <w:lang w:val="pt-BR"/>
+              </w:rPr>
+              <w:t xml:space="preserve"> Ferramentas comuns em e-</w:t>
+            </w:r>
+            <w:proofErr w:type="spellStart"/>
+            <w:r>
+              <w:rPr>
+                <w:lang w:val="pt-BR"/>
+              </w:rPr>
+              <w:t>commerces</w:t>
+            </w:r>
+            <w:proofErr w:type="spellEnd"/>
+            <w:r>
+              <w:rPr>
+                <w:lang w:val="pt-BR"/>
+              </w:rPr>
+              <w:t>, como gestão de inventário, análise de desempenho de vendas, identificador de tendências a partir de dados, projetadas para atender às necessidades que a maioria dos negócios tem em comum.</w:t>
+            </w:r>
+          </w:p>
+          <w:p>
+            <w:pPr>
+              <w:numPr>
+                <w:ilvl w:val="0"/>
+                <w:numId w:val="26"/>
+              </w:numPr>
+              <w:rPr>
+                <w:lang w:val="pt-BR"/>
+              </w:rPr>
+            </w:pPr>
+            <w:r>
+              <w:rPr>
+                <w:b/>
+                <w:bCs/>
+                <w:lang w:val="pt-BR"/>
+              </w:rPr>
+              <w:t>Personalizadas:</w:t>
+            </w:r>
+            <w:r>
+              <w:rPr>
+                <w:lang w:val="pt-BR"/>
+              </w:rPr>
+              <w:t xml:space="preserve"> Ferramentas específicas feitas sob demanda, específicas para atender aos requisitos únicos de um cliente. Por exemplo, uma loja de roupas pode querer um software que simula um cliente dentro da roupa.</w:t>
+            </w:r>
+          </w:p>
+          <w:p>
+            <w:pPr>
+              <w:numPr>
+                <w:ilvl w:val="0"/>
+                <w:numId w:val="26"/>
+              </w:numPr>
+              <w:rPr>
+                <w:lang w:val="pt-BR"/>
+              </w:rPr>
+            </w:pPr>
+            <w:r>
+              <w:rPr>
+                <w:b/>
+                <w:bCs/>
+                <w:lang w:val="pt-BR"/>
+              </w:rPr>
+              <w:t>Híbridas:</w:t>
+            </w:r>
+            <w:r>
+              <w:rPr>
+                <w:lang w:val="pt-BR"/>
+              </w:rPr>
+              <w:t xml:space="preserve"> Funcionalidades padrões de </w:t>
+            </w:r>
+            <w:proofErr w:type="gramStart"/>
+            <w:r>
+              <w:rPr>
+                <w:lang w:val="pt-BR"/>
+              </w:rPr>
+              <w:t>e-commerce</w:t>
+            </w:r>
+            <w:proofErr w:type="gramEnd"/>
+            <w:r>
+              <w:rPr>
+                <w:lang w:val="pt-BR"/>
+              </w:rPr>
+              <w:t xml:space="preserve"> mas que precisam ser personalizadas de forma exclusiva para a empresa do contratante. Um exemplo é uma landing </w:t>
+            </w:r>
+            <w:proofErr w:type="spellStart"/>
+            <w:r>
+              <w:rPr>
+                <w:lang w:val="pt-BR"/>
+              </w:rPr>
+              <w:t>page</w:t>
+            </w:r>
+            <w:proofErr w:type="spellEnd"/>
+            <w:r>
+              <w:rPr>
+                <w:lang w:val="pt-BR"/>
+              </w:rPr>
+              <w:t>, que segue um modelo padrão, mas é customizada para cada negócio.</w:t>
+            </w:r>
+          </w:p>
+          <w:p>
+            <w:pPr>
+              <w:rPr>
+                <w:lang w:val="pt-BR"/>
+              </w:rPr>
+            </w:pPr>
+            <w:r>
+              <w:rPr>
+                <w:lang w:val="pt-BR"/>
+              </w:rPr>
+              <w:t>O site vai oferecer um catálogo com todas as funcionalidades disponíveis, tendo demonstrações e descrições detalhadas de cada funcionalidade, organizadas por departamentos.</w:t>
+            </w:r>
+          </w:p>
+          <w:p>
+            <w:pPr>
+              <w:rPr>
+                <w:lang w:val="pt-BR"/>
+              </w:rPr>
+            </w:pPr>
+            <w:r>
+              <w:rPr>
+                <w:lang w:val="pt-BR"/>
+              </w:rPr>
+              <w:t xml:space="preserve">Para funcionalidades personalizadas, o contratante vai ter um contato direto com a equipe da </w:t>
+            </w:r>
+            <w:proofErr w:type="spellStart"/>
+            <w:r>
+              <w:rPr>
+                <w:lang w:val="pt-BR"/>
+              </w:rPr>
+              <w:t>Falcommerce</w:t>
+            </w:r>
+            <w:proofErr w:type="spellEnd"/>
+            <w:r>
+              <w:rPr>
+                <w:lang w:val="pt-BR"/>
+              </w:rPr>
+              <w:t>, para explicar exatamente qual é sua necessidade e a possível solução apresentada.</w:t>
+            </w:r>
+          </w:p>
+          <w:p>
+            <w:pPr>
+              <w:rPr>
+                <w:lang w:val="pt-BR"/>
+              </w:rPr>
+            </w:pPr>
+            <w:r>
+              <w:rPr>
+                <w:lang w:val="pt-BR"/>
+              </w:rPr>
+              <w:t>Para funcionalidades híbridas, vamos ter um sistema que unifica os tipos anteriores, sendo um catálogo para a escolha da feature e um chat/contato com um especialista para personalizar de acordo com a demanda do cliente.</w:t>
+            </w:r>
+          </w:p>
+          <w:p>
+            <w:pPr>
+              <w:rPr>
+                <w:lang w:val="pt-BR"/>
+              </w:rPr>
+            </w:pPr>
+            <w:r>
+              <w:rPr>
+                <w:lang w:val="pt-BR"/>
+              </w:rPr>
+              <w:t>Será apresentado o sistema de planos, mostrando com quantas funcionalidades o cliente vai ter de acordo com seu orçamento.</w:t>
+            </w:r>
+          </w:p>
+          <w:p>
+            <w:pPr>
+              <w:rPr>
+                <w:lang w:val="pt-BR"/>
+              </w:rPr>
+            </w:pPr>
+            <w:r>
+              <w:rPr>
+                <w:b/>
+                <w:bCs/>
+                <w:lang w:val="pt-BR"/>
+              </w:rPr>
+              <w:t>Integração e Suporte:</w:t>
+            </w:r>
+          </w:p>
+          <w:p>
+            <w:pPr>
+              <w:rPr>
+                <w:lang w:val="pt-BR"/>
+              </w:rPr>
+            </w:pPr>
+            <w:r>
+              <w:rPr>
+                <w:lang w:val="pt-BR"/>
+              </w:rPr>
+              <w:t xml:space="preserve">Com o plano contratado, será papel da </w:t>
+            </w:r>
+            <w:proofErr w:type="spellStart"/>
+            <w:r>
+              <w:rPr>
+                <w:lang w:val="pt-BR"/>
+              </w:rPr>
+              <w:t>Falcommerce</w:t>
+            </w:r>
+            <w:proofErr w:type="spellEnd"/>
+            <w:r>
+              <w:rPr>
+                <w:lang w:val="pt-BR"/>
+              </w:rPr>
+              <w:t xml:space="preserve"> realizar a integração com o sistema do cliente e fornecer essas ferramentas de forma fácil e intuitiva de usar, com suporte dedicado.</w:t>
+            </w:r>
+          </w:p>
+          <w:p>
+            <w:pPr>
+              <w:rPr>
+                <w:lang w:val="pt-BR"/>
+              </w:rPr>
+            </w:pPr>
+            <w:r>
+              <w:rPr>
+                <w:b/>
+                <w:bCs/>
+                <w:lang w:val="pt-BR"/>
+              </w:rPr>
+              <w:t>Foco do Projeto:</w:t>
+            </w:r>
+          </w:p>
+          <w:p>
+            <w:pPr>
+              <w:rPr>
+                <w:lang w:val="pt-BR"/>
+              </w:rPr>
+            </w:pPr>
+            <w:r>
+              <w:rPr>
+                <w:lang w:val="pt-BR"/>
+              </w:rPr>
+              <w:t>O projeto tem como foco fornecer esses serviços para pequenos e médios empresários que buscam melhorar suas tarefas no mercado de e-commerce, com a atenção voltada mais para processos que ocorrem nos bastidores, desde a compra do produto até sua entrega ao comprador.</w:t>
+            </w:r>
+          </w:p>
+          <w:p>
+            <w:pPr>
+              <w:rPr>
+                <w:lang w:val="pt-BR"/>
+              </w:rPr>
+            </w:pPr>
+            <w:r>
+              <w:rPr>
+                <w:b/>
+                <w:bCs/>
+                <w:lang w:val="pt-BR"/>
+              </w:rPr>
+              <w:t>Missão Cumprida:</w:t>
+            </w:r>
+          </w:p>
+          <w:p>
+            <w:pPr>
+              <w:rPr>
+                <w:lang w:val="pt-BR"/>
+              </w:rPr>
+            </w:pPr>
+            <w:r>
+              <w:rPr>
+                <w:lang w:val="pt-BR"/>
+              </w:rPr>
+              <w:t xml:space="preserve">Para considerar que a </w:t>
+            </w:r>
+            <w:proofErr w:type="spellStart"/>
+            <w:r>
+              <w:rPr>
+                <w:lang w:val="pt-BR"/>
+              </w:rPr>
+              <w:t>Falcommerce</w:t>
+            </w:r>
+            <w:proofErr w:type="spellEnd"/>
+            <w:r>
+              <w:rPr>
+                <w:lang w:val="pt-BR"/>
+              </w:rPr>
+              <w:t xml:space="preserve"> cumpriu sua missão, acreditamos que o cliente deve perceber uma melhora na eficiência do setor ou processo da empresa em que a funcionalidade contratada foi aplicada. Isso pode incluir desde a organização de dados até a automatização de processos, tudo de forma prática, simples e acessível.</w:t>
             </w:r>
           </w:p>
           <w:p>
@@ -2078,15 +2473,19 @@
         <w:pStyle w:val="Ttulo1"/>
       </w:pPr>
       <w:bookmarkStart w:id="5" w:name="_Toc164674372"/>
-      <w:r>
+      <w:proofErr w:type="spellStart"/>
+      <w:r>
+        <w:lastRenderedPageBreak/>
         <w:t>T</w:t>
       </w:r>
       <w:r>
         <w:t>ecnologias</w:t>
       </w:r>
+      <w:proofErr w:type="spellEnd"/>
       <w:r>
         <w:t xml:space="preserve"> </w:t>
       </w:r>
+      <w:proofErr w:type="spellStart"/>
       <w:r>
         <w:t>E</w:t>
       </w:r>
@@ -2094,6 +2493,7 @@
         <w:t>mpregadas</w:t>
       </w:r>
       <w:bookmarkEnd w:id="5"/>
+      <w:proofErr w:type="spellEnd"/>
     </w:p>
     <w:p>
       <w:pPr>
@@ -2142,13 +2542,32 @@
           <w:szCs w:val="22"/>
           <w:lang w:val="en-AU"/>
         </w:rPr>
-        <w:t>Ferramentas de Prototipação e Design Visual</w:t>
-      </w:r>
-    </w:p>
-    <w:p>
-      <w:pPr>
-        <w:pStyle w:val="P2"/>
-      </w:pPr>
+        <w:t xml:space="preserve">Ferramentas de </w:t>
+      </w:r>
+      <w:proofErr w:type="spellStart"/>
+      <w:r>
+        <w:rPr>
+          <w:sz w:val="22"/>
+          <w:szCs w:val="22"/>
+          <w:lang w:val="en-AU"/>
+        </w:rPr>
+        <w:t>Prototipação</w:t>
+      </w:r>
+      <w:proofErr w:type="spellEnd"/>
+      <w:r>
+        <w:rPr>
+          <w:sz w:val="22"/>
+          <w:szCs w:val="22"/>
+          <w:lang w:val="en-AU"/>
+        </w:rPr>
+        <w:t xml:space="preserve"> e Design Visual</w:t>
+      </w:r>
+    </w:p>
+    <w:p>
+      <w:pPr>
+        <w:pStyle w:val="P2"/>
+      </w:pPr>
+      <w:proofErr w:type="spellStart"/>
       <w:r>
         <w:rPr>
           <w:b/>
@@ -2156,6 +2575,7 @@
         </w:rPr>
         <w:t>Figma</w:t>
       </w:r>
+      <w:proofErr w:type="spellEnd"/>
       <w:r>
         <w:t>:</w:t>
       </w:r>
@@ -2172,19 +2592,15 @@
         <w:t>Motivo</w:t>
       </w:r>
       <w:r>
-        <w:t>: O Figma foi escolhido para a prototipação de telas e design de interface. Suas funcionalidades de colaboração em tempo real são essenciais para o desenvolvimento do layout do site, permitindo ajustes rápidos e interações dinâmicas. Além disso,</w:t>
-      </w:r>
-      <w:r>
-        <w:t xml:space="preserve"> os</w:t>
-      </w:r>
-      <w:r>
-        <w:t xml:space="preserve"> plugins facilita</w:t>
-      </w:r>
-      <w:r>
-        <w:t>m</w:t>
-      </w:r>
-      <w:r>
-        <w:t xml:space="preserve"> a criação de componentes reutilizáveis e layouts responsivos.</w:t>
+        <w:t xml:space="preserve">: O </w:t>
+      </w:r>
+      <w:proofErr w:type="spellStart"/>
+      <w:r>
+        <w:t>Figma</w:t>
+      </w:r>
+      <w:proofErr w:type="spellEnd"/>
+      <w:r>
+        <w:t xml:space="preserve"> foi escolhido para a prototipação de telas e design de interface.</w:t>
       </w:r>
     </w:p>
     <w:p>
@@ -2214,13 +2630,31 @@
         </w:rPr>
         <w:t xml:space="preserve"> </w:t>
       </w:r>
+      <w:proofErr w:type="spellStart"/>
       <w:r>
         <w:rPr>
           <w:sz w:val="22"/>
           <w:szCs w:val="22"/>
         </w:rPr>
-        <w:t>Linguagens de Programação</w:t>
-      </w:r>
+        <w:t>Linguagens</w:t>
+      </w:r>
+      <w:proofErr w:type="spellEnd"/>
+      <w:r>
+        <w:rPr>
+          <w:sz w:val="22"/>
+          <w:szCs w:val="22"/>
+        </w:rPr>
+        <w:t xml:space="preserve"> de </w:t>
+      </w:r>
+      <w:proofErr w:type="spellStart"/>
+      <w:r>
+        <w:rPr>
+          <w:sz w:val="22"/>
+          <w:szCs w:val="22"/>
+        </w:rPr>
+        <w:t>Programação</w:t>
+      </w:r>
+      <w:proofErr w:type="spellEnd"/>
       <w:r>
         <w:rPr>
           <w:lang w:val="en-AU"/>
@@ -2236,7 +2670,15 @@
         <w:t>Next.js</w:t>
       </w:r>
       <w:r>
-        <w:t xml:space="preserve"> (Frontend):</w:t>
+        <w:t xml:space="preserve"> (</w:t>
+      </w:r>
+      <w:proofErr w:type="spellStart"/>
+      <w:r>
+        <w:t>Frontend</w:t>
+      </w:r>
+      <w:proofErr w:type="spellEnd"/>
+      <w:r>
+        <w:t>):</w:t>
       </w:r>
     </w:p>
     <w:p>
@@ -2261,37 +2703,335 @@
         <w:rPr>
           <w:lang w:val="en-AU"/>
         </w:rPr>
-        <w:t xml:space="preserve">O Next.js é um framework JavaScript amplamente utilizado para a construção de interfaces de usuário dinâmicas e responsivas. Ele facilita o desenvolvimento frontend com recursos como </w:t>
-      </w:r>
+        <w:t xml:space="preserve">O Next.js é um framework JavaScript </w:t>
+      </w:r>
+      <w:proofErr w:type="spellStart"/>
       <w:r>
         <w:rPr>
           <w:lang w:val="en-AU"/>
         </w:rPr>
-        <w:t>renderização híbrida</w:t>
-      </w:r>
+        <w:t>amplamente</w:t>
+      </w:r>
+      <w:proofErr w:type="spellEnd"/>
       <w:r>
         <w:rPr>
           <w:lang w:val="en-AU"/>
         </w:rPr>
-        <w:t xml:space="preserve"> (tanto lado do cliente como do servidor)</w:t>
-      </w:r>
+        <w:t xml:space="preserve"> </w:t>
+      </w:r>
+      <w:proofErr w:type="spellStart"/>
       <w:r>
         <w:rPr>
           <w:lang w:val="en-AU"/>
         </w:rPr>
+        <w:t>utilizado</w:t>
+      </w:r>
+      <w:proofErr w:type="spellEnd"/>
+      <w:r>
+        <w:rPr>
+          <w:lang w:val="en-AU"/>
+        </w:rPr>
+        <w:t xml:space="preserve"> para a </w:t>
+      </w:r>
+      <w:proofErr w:type="spellStart"/>
+      <w:r>
+        <w:rPr>
+          <w:lang w:val="en-AU"/>
+        </w:rPr>
+        <w:t>construção</w:t>
+      </w:r>
+      <w:proofErr w:type="spellEnd"/>
+      <w:r>
+        <w:rPr>
+          <w:lang w:val="en-AU"/>
+        </w:rPr>
+        <w:t xml:space="preserve"> de interfaces de </w:t>
+      </w:r>
+      <w:proofErr w:type="spellStart"/>
+      <w:r>
+        <w:rPr>
+          <w:lang w:val="en-AU"/>
+        </w:rPr>
+        <w:t>usuário</w:t>
+      </w:r>
+      <w:proofErr w:type="spellEnd"/>
+      <w:r>
+        <w:rPr>
+          <w:lang w:val="en-AU"/>
+        </w:rPr>
         <w:t xml:space="preserve"> </w:t>
       </w:r>
+      <w:proofErr w:type="spellStart"/>
       <w:r>
         <w:rPr>
           <w:lang w:val="en-AU"/>
         </w:rPr>
-        <w:t>, o que otimiza a performance do site ao carregar as páginas mais rapidamente,. A possibilidade de criar componentes reutilizáveis torna o desenvolvimento frontend mais ágil e organizado.</w:t>
-      </w:r>
-      <w:r>
+        <w:t>dinâmicas</w:t>
+      </w:r>
+      <w:proofErr w:type="spellEnd"/>
+      <w:r>
+        <w:rPr>
+          <w:lang w:val="en-AU"/>
+        </w:rPr>
+        <w:t xml:space="preserve"> e </w:t>
+      </w:r>
+      <w:proofErr w:type="spellStart"/>
+      <w:r>
+        <w:rPr>
+          <w:lang w:val="en-AU"/>
+        </w:rPr>
+        <w:t>responsivas</w:t>
+      </w:r>
+      <w:proofErr w:type="spellEnd"/>
+      <w:r>
+        <w:rPr>
+          <w:lang w:val="en-AU"/>
+        </w:rPr>
+        <w:t xml:space="preserve">. Ele </w:t>
+      </w:r>
+      <w:proofErr w:type="spellStart"/>
+      <w:r>
+        <w:rPr>
+          <w:lang w:val="en-AU"/>
+        </w:rPr>
+        <w:t>facilita</w:t>
+      </w:r>
+      <w:proofErr w:type="spellEnd"/>
+      <w:r>
+        <w:rPr>
+          <w:lang w:val="en-AU"/>
+        </w:rPr>
+        <w:t xml:space="preserve"> o </w:t>
+      </w:r>
+      <w:proofErr w:type="spellStart"/>
+      <w:r>
+        <w:rPr>
+          <w:lang w:val="en-AU"/>
+        </w:rPr>
+        <w:t>desenvolvimento</w:t>
+      </w:r>
+      <w:proofErr w:type="spellEnd"/>
+      <w:r>
+        <w:rPr>
+          <w:lang w:val="en-AU"/>
+        </w:rPr>
+        <w:t xml:space="preserve"> frontend com </w:t>
+      </w:r>
+      <w:proofErr w:type="spellStart"/>
+      <w:r>
+        <w:rPr>
+          <w:lang w:val="en-AU"/>
+        </w:rPr>
+        <w:t>recursos</w:t>
+      </w:r>
+      <w:proofErr w:type="spellEnd"/>
+      <w:r>
+        <w:rPr>
+          <w:lang w:val="en-AU"/>
+        </w:rPr>
         <w:t xml:space="preserve"> </w:t>
       </w:r>
-      <w:r>
-        <w:t xml:space="preserve">Outra vantagem é sua facilidade de integração com APIs e microserviços, que simplifica a conexão com dados externos e permite a criação de sites rápidos e otimizados para a web. </w:t>
+      <w:proofErr w:type="spellStart"/>
+      <w:r>
+        <w:rPr>
+          <w:lang w:val="en-AU"/>
+        </w:rPr>
+        <w:t>como</w:t>
+      </w:r>
+      <w:proofErr w:type="spellEnd"/>
+      <w:r>
+        <w:rPr>
+          <w:lang w:val="en-AU"/>
+        </w:rPr>
+        <w:t xml:space="preserve"> </w:t>
+      </w:r>
+      <w:proofErr w:type="spellStart"/>
+      <w:r>
+        <w:rPr>
+          <w:lang w:val="en-AU"/>
+        </w:rPr>
+        <w:t>renderização</w:t>
+      </w:r>
+      <w:proofErr w:type="spellEnd"/>
+      <w:r>
+        <w:rPr>
+          <w:lang w:val="en-AU"/>
+        </w:rPr>
+        <w:t xml:space="preserve"> </w:t>
+      </w:r>
+      <w:proofErr w:type="spellStart"/>
+      <w:r>
+        <w:rPr>
+          <w:lang w:val="en-AU"/>
+        </w:rPr>
+        <w:t>híbrida</w:t>
+      </w:r>
+      <w:proofErr w:type="spellEnd"/>
+      <w:r>
+        <w:rPr>
+          <w:lang w:val="en-AU"/>
+        </w:rPr>
+        <w:t xml:space="preserve"> (tanto </w:t>
+      </w:r>
+      <w:proofErr w:type="spellStart"/>
+      <w:r>
+        <w:rPr>
+          <w:lang w:val="en-AU"/>
+        </w:rPr>
+        <w:t>lado</w:t>
+      </w:r>
+      <w:proofErr w:type="spellEnd"/>
+      <w:r>
+        <w:rPr>
+          <w:lang w:val="en-AU"/>
+        </w:rPr>
+        <w:t xml:space="preserve"> do </w:t>
+      </w:r>
+      <w:proofErr w:type="spellStart"/>
+      <w:r>
+        <w:rPr>
+          <w:lang w:val="en-AU"/>
+        </w:rPr>
+        <w:t>cliente</w:t>
+      </w:r>
+      <w:proofErr w:type="spellEnd"/>
+      <w:r>
+        <w:rPr>
+          <w:lang w:val="en-AU"/>
+        </w:rPr>
+        <w:t xml:space="preserve"> </w:t>
+      </w:r>
+      <w:proofErr w:type="spellStart"/>
+      <w:r>
+        <w:rPr>
+          <w:lang w:val="en-AU"/>
+        </w:rPr>
+        <w:t>como</w:t>
+      </w:r>
+      <w:proofErr w:type="spellEnd"/>
+      <w:r>
+        <w:rPr>
+          <w:lang w:val="en-AU"/>
+        </w:rPr>
+        <w:t xml:space="preserve"> do </w:t>
+      </w:r>
+      <w:proofErr w:type="spellStart"/>
+      <w:r>
+        <w:rPr>
+          <w:lang w:val="en-AU"/>
+        </w:rPr>
+        <w:t>servidor</w:t>
+      </w:r>
+      <w:proofErr w:type="spellEnd"/>
+      <w:proofErr w:type="gramStart"/>
+      <w:r>
+        <w:rPr>
+          <w:lang w:val="en-AU"/>
+        </w:rPr>
+        <w:t>)</w:t>
+      </w:r>
+      <w:r>
+        <w:rPr>
+          <w:lang w:val="en-AU"/>
+        </w:rPr>
+        <w:t xml:space="preserve"> </w:t>
+      </w:r>
+      <w:r>
+        <w:rPr>
+          <w:lang w:val="en-AU"/>
+        </w:rPr>
+        <w:t>,</w:t>
+      </w:r>
+      <w:proofErr w:type="gramEnd"/>
+      <w:r>
+        <w:rPr>
+          <w:lang w:val="en-AU"/>
+        </w:rPr>
+        <w:t xml:space="preserve"> o que </w:t>
+      </w:r>
+      <w:proofErr w:type="spellStart"/>
+      <w:r>
+        <w:rPr>
+          <w:lang w:val="en-AU"/>
+        </w:rPr>
+        <w:t>otimiza</w:t>
+      </w:r>
+      <w:proofErr w:type="spellEnd"/>
+      <w:r>
+        <w:rPr>
+          <w:lang w:val="en-AU"/>
+        </w:rPr>
+        <w:t xml:space="preserve"> a performance do site </w:t>
+      </w:r>
+      <w:proofErr w:type="spellStart"/>
+      <w:r>
+        <w:rPr>
+          <w:lang w:val="en-AU"/>
+        </w:rPr>
+        <w:t>ao</w:t>
+      </w:r>
+      <w:proofErr w:type="spellEnd"/>
+      <w:r>
+        <w:rPr>
+          <w:lang w:val="en-AU"/>
+        </w:rPr>
+        <w:t xml:space="preserve"> </w:t>
+      </w:r>
+      <w:proofErr w:type="spellStart"/>
+      <w:r>
+        <w:rPr>
+          <w:lang w:val="en-AU"/>
+        </w:rPr>
+        <w:t>carregar</w:t>
+      </w:r>
+      <w:proofErr w:type="spellEnd"/>
+      <w:r>
+        <w:rPr>
+          <w:lang w:val="en-AU"/>
+        </w:rPr>
+        <w:t xml:space="preserve"> as </w:t>
+      </w:r>
+      <w:proofErr w:type="spellStart"/>
+      <w:r>
+        <w:rPr>
+          <w:lang w:val="en-AU"/>
+        </w:rPr>
+        <w:t>páginas</w:t>
+      </w:r>
+      <w:proofErr w:type="spellEnd"/>
+      <w:r>
+        <w:rPr>
+          <w:lang w:val="en-AU"/>
+        </w:rPr>
+        <w:t xml:space="preserve"> </w:t>
+      </w:r>
+      <w:proofErr w:type="spellStart"/>
+      <w:r>
+        <w:rPr>
+          <w:lang w:val="en-AU"/>
+        </w:rPr>
+        <w:t>mais</w:t>
+      </w:r>
+      <w:proofErr w:type="spellEnd"/>
+      <w:r>
+        <w:rPr>
+          <w:lang w:val="en-AU"/>
+        </w:rPr>
+        <w:t xml:space="preserve"> </w:t>
+      </w:r>
+      <w:proofErr w:type="spellStart"/>
+      <w:r>
+        <w:rPr>
+          <w:lang w:val="en-AU"/>
+        </w:rPr>
+        <w:t>rapidamente</w:t>
+      </w:r>
+      <w:proofErr w:type="spellEnd"/>
+      <w:r>
+        <w:rPr>
+          <w:lang w:val="en-AU"/>
+        </w:rPr>
+        <w:t xml:space="preserve">,. </w:t>
       </w:r>
     </w:p>
     <w:p>
@@ -2306,8 +3046,21 @@
       <w:pPr>
         <w:pStyle w:val="P2"/>
       </w:pPr>
-      <w:r>
-        <w:t>JavaScript/Node.js (Backend):</w:t>
+      <w:proofErr w:type="spellStart"/>
+      <w:r>
+        <w:t>JavaScript</w:t>
+      </w:r>
+      <w:proofErr w:type="spellEnd"/>
+      <w:r>
+        <w:t>/Node.js (</w:t>
+      </w:r>
+      <w:proofErr w:type="spellStart"/>
+      <w:r>
+        <w:t>Backend</w:t>
+      </w:r>
+      <w:proofErr w:type="spellEnd"/>
+      <w:r>
+        <w:t>):</w:t>
       </w:r>
     </w:p>
     <w:p>
@@ -2318,26 +3071,32 @@
         <w:t>Motivo</w:t>
       </w:r>
       <w:r>
-        <w:t>: O Node.js foi escolhido para o backend devido</w:t>
-      </w:r>
-      <w:r>
-        <w:t xml:space="preserve"> a maior experiência do desenvolvedor</w:t>
-      </w:r>
-      <w:r>
-        <w:t xml:space="preserve"> e capacidade d</w:t>
-      </w:r>
-      <w:r>
-        <w:t xml:space="preserve">a linguagem </w:t>
-      </w:r>
-      <w:r>
-        <w:t xml:space="preserve">de </w:t>
-      </w:r>
-      <w:r>
-        <w:t>lidar</w:t>
-      </w:r>
-      <w:r>
-        <w:t xml:space="preserve"> com múltiplas conexões simultâneas de maneira eficiente. Além disso, o Node.js utiliza JavaScript</w:t>
-      </w:r>
+        <w:t xml:space="preserve">: O Node.js foi escolhido para o </w:t>
+      </w:r>
+      <w:proofErr w:type="spellStart"/>
+      <w:r>
+        <w:t>backend</w:t>
+      </w:r>
+      <w:proofErr w:type="spellEnd"/>
+      <w:r>
+        <w:t xml:space="preserve"> devido</w:t>
+      </w:r>
+      <w:r>
+        <w:t xml:space="preserve"> a maior experiência do </w:t>
+      </w:r>
+      <w:proofErr w:type="spellStart"/>
+      <w:r>
+        <w:t>desenvolvedo</w:t>
+      </w:r>
+      <w:proofErr w:type="spellEnd"/>
+      <w:r>
+        <w:t xml:space="preserve">. Além disso, o Node.js utiliza </w:t>
+      </w:r>
+      <w:proofErr w:type="spellStart"/>
+      <w:r>
+        <w:t>JavaScript</w:t>
+      </w:r>
+      <w:proofErr w:type="spellEnd"/>
       <w:r>
         <w:t>,</w:t>
       </w:r>
@@ -2424,12 +3183,14 @@
           <w:lang w:val="en-AU"/>
         </w:rPr>
       </w:pPr>
+      <w:proofErr w:type="spellStart"/>
       <w:r>
         <w:rPr>
           <w:lang w:val="en-AU"/>
         </w:rPr>
         <w:t>Motivo</w:t>
       </w:r>
+      <w:proofErr w:type="spellEnd"/>
       <w:r>
         <w:rPr>
           <w:b/>
@@ -2444,23 +3205,215 @@
         </w:rPr>
         <w:t xml:space="preserve"> </w:t>
       </w:r>
+      <w:proofErr w:type="spellStart"/>
       <w:r>
         <w:rPr>
           <w:lang w:val="en-AU"/>
         </w:rPr>
-        <w:t xml:space="preserve">Optamos pelo MySQL na AWS por ser uma solução em nuvem gratuita que oferece diversas funcionalidades essenciais para o nosso projeto. A AWS proporciona escalabilidade, alta disponibilidade e segurança, facilitando o gerenciamento do banco de dados e permitindo </w:t>
-      </w:r>
+        <w:t>Optamos</w:t>
+      </w:r>
+      <w:proofErr w:type="spellEnd"/>
       <w:r>
         <w:rPr>
           <w:lang w:val="en-AU"/>
         </w:rPr>
-        <w:t>um maior foco</w:t>
-      </w:r>
+        <w:t xml:space="preserve"> </w:t>
+      </w:r>
+      <w:proofErr w:type="spellStart"/>
       <w:r>
         <w:rPr>
           <w:lang w:val="en-AU"/>
         </w:rPr>
-        <w:t xml:space="preserve"> no desenvolvimento da aplicação.</w:t>
+        <w:t>pelo</w:t>
+      </w:r>
+      <w:proofErr w:type="spellEnd"/>
+      <w:r>
+        <w:rPr>
+          <w:lang w:val="en-AU"/>
+        </w:rPr>
+        <w:t xml:space="preserve"> MySQL </w:t>
+      </w:r>
+      <w:proofErr w:type="spellStart"/>
+      <w:r>
+        <w:rPr>
+          <w:lang w:val="en-AU"/>
+        </w:rPr>
+        <w:t>na</w:t>
+      </w:r>
+      <w:proofErr w:type="spellEnd"/>
+      <w:r>
+        <w:rPr>
+          <w:lang w:val="en-AU"/>
+        </w:rPr>
+        <w:t xml:space="preserve"> AWS </w:t>
+      </w:r>
+      <w:proofErr w:type="spellStart"/>
+      <w:r>
+        <w:rPr>
+          <w:lang w:val="en-AU"/>
+        </w:rPr>
+        <w:t>por</w:t>
+      </w:r>
+      <w:proofErr w:type="spellEnd"/>
+      <w:r>
+        <w:rPr>
+          <w:lang w:val="en-AU"/>
+        </w:rPr>
+        <w:t xml:space="preserve"> ser </w:t>
+      </w:r>
+      <w:proofErr w:type="spellStart"/>
+      <w:r>
+        <w:rPr>
+          <w:lang w:val="en-AU"/>
+        </w:rPr>
+        <w:t>uma</w:t>
+      </w:r>
+      <w:proofErr w:type="spellEnd"/>
+      <w:r>
+        <w:rPr>
+          <w:lang w:val="en-AU"/>
+        </w:rPr>
+        <w:t xml:space="preserve"> </w:t>
+      </w:r>
+      <w:proofErr w:type="spellStart"/>
+      <w:r>
+        <w:rPr>
+          <w:lang w:val="en-AU"/>
+        </w:rPr>
+        <w:t>solução</w:t>
+      </w:r>
+      <w:proofErr w:type="spellEnd"/>
+      <w:r>
+        <w:rPr>
+          <w:lang w:val="en-AU"/>
+        </w:rPr>
+        <w:t xml:space="preserve"> </w:t>
+      </w:r>
+      <w:proofErr w:type="spellStart"/>
+      <w:r>
+        <w:rPr>
+          <w:lang w:val="en-AU"/>
+        </w:rPr>
+        <w:t>em</w:t>
+      </w:r>
+      <w:proofErr w:type="spellEnd"/>
+      <w:r>
+        <w:rPr>
+          <w:lang w:val="en-AU"/>
+        </w:rPr>
+        <w:t xml:space="preserve"> </w:t>
+      </w:r>
+      <w:proofErr w:type="spellStart"/>
+      <w:r>
+        <w:rPr>
+          <w:lang w:val="en-AU"/>
+        </w:rPr>
+        <w:t>nuvem</w:t>
+      </w:r>
+      <w:proofErr w:type="spellEnd"/>
+      <w:r>
+        <w:rPr>
+          <w:lang w:val="en-AU"/>
+        </w:rPr>
+        <w:t xml:space="preserve"> </w:t>
+      </w:r>
+      <w:proofErr w:type="spellStart"/>
+      <w:r>
+        <w:rPr>
+          <w:lang w:val="en-AU"/>
+        </w:rPr>
+        <w:t>gratuita</w:t>
+      </w:r>
+      <w:proofErr w:type="spellEnd"/>
+      <w:r>
+        <w:rPr>
+          <w:lang w:val="en-AU"/>
+        </w:rPr>
+        <w:t xml:space="preserve"> que </w:t>
+      </w:r>
+      <w:proofErr w:type="spellStart"/>
+      <w:r>
+        <w:rPr>
+          <w:lang w:val="en-AU"/>
+        </w:rPr>
+        <w:t>oferece</w:t>
+      </w:r>
+      <w:proofErr w:type="spellEnd"/>
+      <w:r>
+        <w:rPr>
+          <w:lang w:val="en-AU"/>
+        </w:rPr>
+        <w:t xml:space="preserve"> </w:t>
+      </w:r>
+      <w:proofErr w:type="spellStart"/>
+      <w:r>
+        <w:rPr>
+          <w:lang w:val="en-AU"/>
+        </w:rPr>
+        <w:t>diversas</w:t>
+      </w:r>
+      <w:proofErr w:type="spellEnd"/>
+      <w:r>
+        <w:rPr>
+          <w:lang w:val="en-AU"/>
+        </w:rPr>
+        <w:t xml:space="preserve"> </w:t>
+      </w:r>
+      <w:proofErr w:type="spellStart"/>
+      <w:r>
+        <w:rPr>
+          <w:lang w:val="en-AU"/>
+        </w:rPr>
+        <w:t>funcionalidades</w:t>
+      </w:r>
+      <w:proofErr w:type="spellEnd"/>
+      <w:r>
+        <w:rPr>
+          <w:lang w:val="en-AU"/>
+        </w:rPr>
+        <w:t xml:space="preserve"> </w:t>
+      </w:r>
+      <w:proofErr w:type="spellStart"/>
+      <w:r>
+        <w:rPr>
+          <w:lang w:val="en-AU"/>
+        </w:rPr>
+        <w:t>essenciais</w:t>
+      </w:r>
+      <w:proofErr w:type="spellEnd"/>
+      <w:r>
+        <w:rPr>
+          <w:lang w:val="en-AU"/>
+        </w:rPr>
+        <w:t xml:space="preserve"> para o </w:t>
+      </w:r>
+      <w:proofErr w:type="spellStart"/>
+      <w:r>
+        <w:rPr>
+          <w:lang w:val="en-AU"/>
+        </w:rPr>
+        <w:t>nosso</w:t>
+      </w:r>
+      <w:proofErr w:type="spellEnd"/>
+      <w:r>
+        <w:rPr>
+          <w:lang w:val="en-AU"/>
+        </w:rPr>
+        <w:t xml:space="preserve"> </w:t>
+      </w:r>
+      <w:proofErr w:type="spellStart"/>
+      <w:r>
+        <w:rPr>
+          <w:lang w:val="en-AU"/>
+        </w:rPr>
+        <w:t>projeto</w:t>
+      </w:r>
+      <w:proofErr w:type="spellEnd"/>
+      <w:r>
+        <w:rPr>
+          <w:lang w:val="en-AU"/>
+        </w:rPr>
+        <w:t>.</w:t>
       </w:r>
     </w:p>
     <w:p>
@@ -2519,8 +3472,13 @@
       <w:pPr>
         <w:pStyle w:val="P2"/>
       </w:pPr>
-      <w:r>
-        <w:t>DBeaver:</w:t>
+      <w:proofErr w:type="spellStart"/>
+      <w:r>
+        <w:t>DBeaver</w:t>
+      </w:r>
+      <w:proofErr w:type="spellEnd"/>
+      <w:r>
+        <w:t>:</w:t>
       </w:r>
     </w:p>
     <w:p>
@@ -2537,19 +3495,10 @@
         <w:t xml:space="preserve"> </w:t>
       </w:r>
       <w:r>
-        <w:t>amigável e ferramentas adicionais para o gerenciamento do banco de dados, tornando</w:t>
-      </w:r>
-      <w:r>
-        <w:t xml:space="preserve"> o processo de administração, desenvolvimento, análise de dados</w:t>
-      </w:r>
-      <w:r>
-        <w:t xml:space="preserve"> e </w:t>
-      </w:r>
-      <w:r>
-        <w:t>testes mais acessíveis</w:t>
-      </w:r>
-      <w:r>
-        <w:t xml:space="preserve"> e eficiente.</w:t>
+        <w:t>amigável e ferramentas adicionais para o gerenciamento do banco de dados</w:t>
+      </w:r>
+      <w:r>
+        <w:t>.</w:t>
       </w:r>
     </w:p>
     <w:p>
@@ -2598,9 +3547,11 @@
       <w:pPr>
         <w:pStyle w:val="P2"/>
       </w:pPr>
+      <w:proofErr w:type="spellStart"/>
       <w:r>
         <w:t>Git</w:t>
       </w:r>
+      <w:proofErr w:type="spellEnd"/>
       <w:r>
         <w:t xml:space="preserve"> e GitHub</w:t>
       </w:r>
@@ -2616,15 +3567,36 @@
         <w:t>Motivo</w:t>
       </w:r>
       <w:r>
-        <w:t>: O Git é uma ferramenta de controle de versão distribuído que permite colaboração eficiente entre desenvolvedores. O GitHub será utilizado como a plataforma para hospedar o repositório do projeto, facilitando a visualização de mudanças no código, a gestão de branches e a integração contínua, garantindo um desenvolvimento organizado e seguro.</w:t>
-      </w:r>
-    </w:p>
-    <w:p>
-      <w:pPr>
-        <w:pStyle w:val="P2"/>
-      </w:pPr>
-      <w:r>
-        <w:t>Jira:</w:t>
+        <w:t xml:space="preserve">: O </w:t>
+      </w:r>
+      <w:proofErr w:type="spellStart"/>
+      <w:r>
+        <w:t>Git</w:t>
+      </w:r>
+      <w:proofErr w:type="spellEnd"/>
+      <w:r>
+        <w:t xml:space="preserve"> é uma ferramenta de controle de versão distribuído que permite colaboração eficiente entre desenvolvedores. O GitHub será utilizado como a plataforma para hospedar o repositório do projeto, facilitando a visualização de mudanças no código, a gestão de </w:t>
+      </w:r>
+      <w:proofErr w:type="spellStart"/>
+      <w:r>
+        <w:t>branches</w:t>
+      </w:r>
+      <w:proofErr w:type="spellEnd"/>
+      <w:r>
+        <w:t xml:space="preserve"> e a integração contínua, garantindo um desenvolvimento organizado e seguro.</w:t>
+      </w:r>
+    </w:p>
+    <w:p>
+      <w:pPr>
+        <w:pStyle w:val="P2"/>
+      </w:pPr>
+      <w:proofErr w:type="spellStart"/>
+      <w:r>
+        <w:t>Jira</w:t>
+      </w:r>
+      <w:proofErr w:type="spellEnd"/>
+      <w:r>
+        <w:t>:</w:t>
       </w:r>
     </w:p>
     <w:p>
@@ -2635,7 +3607,15 @@
         <w:t>Motivo</w:t>
       </w:r>
       <w:r>
-        <w:t>: O Jira é uma ferramenta de gerenciamento de projetos que será utilizada para o controle do backlog, sprints e tarefas. Com ele, a equipe pode acompanhar o progresso do projeto, priorizar tarefas e garantir que todas as funcionalidades sejam entregues conforme o planejado.</w:t>
+        <w:t xml:space="preserve">: O </w:t>
+      </w:r>
+      <w:proofErr w:type="spellStart"/>
+      <w:r>
+        <w:t>Jira</w:t>
+      </w:r>
+      <w:proofErr w:type="spellEnd"/>
+      <w:r>
+        <w:t xml:space="preserve"> é uma ferramenta de gerenciamento de projetos que será utilizada para o controle do backlog, sprints e tarefas.</w:t>
       </w:r>
     </w:p>
     <w:p>
@@ -2650,24 +3630,13 @@
       <w:pPr>
         <w:pStyle w:val="P2"/>
       </w:pPr>
-      <w:r>
-        <w:t>Jest (Testes Unitários):</w:t>
-      </w:r>
-    </w:p>
-    <w:p>
-      <w:pPr>
-        <w:pStyle w:val="P2"/>
-      </w:pPr>
-      <w:r>
-        <w:t>Justificativa: O Jest é uma ferramenta de testes em JavaScript que será usada para garantir a qualidade do código. Ele permite a execução de testes unitários e de integração de forma simples e eficiente, garantindo que cada funcionalidade desenvolvida esteja funcionando corretamente antes de ser integrada ao sistema.</w:t>
-      </w:r>
-    </w:p>
-    <w:p>
-      <w:pPr>
-        <w:pStyle w:val="P2"/>
-      </w:pPr>
-      <w:r>
-        <w:t>Cypress (Testes End-to-End):</w:t>
+      <w:proofErr w:type="spellStart"/>
+      <w:r>
+        <w:t>Jest</w:t>
+      </w:r>
+      <w:proofErr w:type="spellEnd"/>
+      <w:r>
+        <w:t xml:space="preserve"> (Testes Unitários):</w:t>
       </w:r>
     </w:p>
     <w:p>
@@ -2679,22 +3648,64 @@
         <w:t>Motivo</w:t>
       </w:r>
       <w:r>
-        <w:t xml:space="preserve">: O Cypress é uma ferramenta de testes end-to-end que será utilizada para simular o comportamento do usuário e verificar se o sistema funciona como esperado em ambiente real. Isso assegura que todas as funcionalidades do Falcommerce estejam </w:t>
-      </w:r>
-      <w:r>
-        <w:t>viáveis</w:t>
-      </w:r>
-      <w:r>
-        <w:t xml:space="preserve"> e livres de bugs.</w:t>
-      </w:r>
-      <w:r>
-        <w:t xml:space="preserve"> </w:t>
-      </w:r>
-      <w:r>
-        <w:t xml:space="preserve">Ele tem um papel de simulador de cenário no mundo real, onde ele vai testar </w:t>
-      </w:r>
-      <w:r>
-        <w:t>a aplicação como se fosse um usuário final.</w:t>
+        <w:t xml:space="preserve">: O </w:t>
+      </w:r>
+      <w:proofErr w:type="spellStart"/>
+      <w:r>
+        <w:t>Jest</w:t>
+      </w:r>
+      <w:proofErr w:type="spellEnd"/>
+      <w:r>
+        <w:t xml:space="preserve"> é uma ferramenta de testes em </w:t>
+      </w:r>
+      <w:proofErr w:type="spellStart"/>
+      <w:r>
+        <w:t>JavaScript</w:t>
+      </w:r>
+      <w:proofErr w:type="spellEnd"/>
+      <w:r>
+        <w:t xml:space="preserve"> que será usada para garantir a qualidade do código. Ele permite a execução de testes unitários e de integração de forma simples e eficiente</w:t>
+      </w:r>
+      <w:r>
+        <w:t>.</w:t>
+      </w:r>
+    </w:p>
+    <w:p>
+      <w:pPr>
+        <w:pStyle w:val="P2"/>
+      </w:pPr>
+      <w:r>
+        <w:t xml:space="preserve">Cypress (Testes </w:t>
+      </w:r>
+      <w:proofErr w:type="spellStart"/>
+      <w:r>
+        <w:t>End-to-End</w:t>
+      </w:r>
+      <w:proofErr w:type="spellEnd"/>
+      <w:r>
+        <w:t>):</w:t>
+      </w:r>
+    </w:p>
+    <w:p>
+      <w:pPr>
+        <w:pStyle w:val="P2"/>
+      </w:pPr>
+      <w:r>
+        <w:t>Motivo</w:t>
+      </w:r>
+      <w:r>
+        <w:t xml:space="preserve">: O Cypress é uma ferramenta de testes </w:t>
+      </w:r>
+      <w:proofErr w:type="spellStart"/>
+      <w:r>
+        <w:t>end-to-end</w:t>
+      </w:r>
+      <w:proofErr w:type="spellEnd"/>
+      <w:r>
+        <w:t xml:space="preserve"> que será utilizada para simular o comportamento do usuário e verificar se o sistema funciona como esperado em ambient</w:t>
+      </w:r>
+      <w:r>
+        <w:t>e real.</w:t>
       </w:r>
     </w:p>
     <w:p>
@@ -2710,10 +3721,28 @@
         <w:pStyle w:val="Ttulo1"/>
       </w:pPr>
       <w:bookmarkStart w:id="6" w:name="_Toc164674373"/>
-      <w:r>
-        <w:t>Definição de Papéis no Projeto</w:t>
+      <w:proofErr w:type="spellStart"/>
+      <w:r>
+        <w:t>Definição</w:t>
+      </w:r>
+      <w:proofErr w:type="spellEnd"/>
+      <w:r>
+        <w:t xml:space="preserve"> de </w:t>
+      </w:r>
+      <w:proofErr w:type="spellStart"/>
+      <w:r>
+        <w:t>Papéis</w:t>
+      </w:r>
+      <w:proofErr w:type="spellEnd"/>
+      <w:r>
+        <w:t xml:space="preserve"> no </w:t>
+      </w:r>
+      <w:proofErr w:type="spellStart"/>
+      <w:r>
+        <w:t>Projeto</w:t>
       </w:r>
       <w:bookmarkEnd w:id="6"/>
+      <w:proofErr w:type="spellEnd"/>
     </w:p>
     <w:p>
       <w:pPr>
@@ -2732,97 +3761,62 @@
           <w:bCs/>
         </w:rPr>
       </w:pPr>
+      <w:proofErr w:type="spellStart"/>
       <w:r>
         <w:rPr>
           <w:b/>
           <w:bCs/>
         </w:rPr>
-        <w:t>Product Owner - Andrews Soares Frasson</w:t>
-      </w:r>
-    </w:p>
-    <w:p>
-      <w:pPr>
-        <w:pStyle w:val="P2"/>
-      </w:pPr>
-      <w:r>
-        <w:t xml:space="preserve">O Product Owner é o responsável por decidir o que é mais importante para o projeto. Ele vai garantir que as prioridades estejam bem definidas e que a equipe esteja sempre focada no que tem mais valor para o cliente. Também será responsável por manter o </w:t>
-      </w:r>
+        <w:t>Product</w:t>
+      </w:r>
+      <w:proofErr w:type="spellEnd"/>
       <w:r>
         <w:rPr>
           <w:b/>
           <w:bCs/>
         </w:rPr>
-        <w:t>backlog</w:t>
-      </w:r>
-      <w:r>
-        <w:t xml:space="preserve">, que é basicamente uma lista de tudo que precisa ser feito, organizada por ordem de prioridade. Além disso, vai garantir que todos entendam claramente o que precisa ser entregue a cada </w:t>
-      </w:r>
+        <w:t xml:space="preserve"> </w:t>
+      </w:r>
+      <w:proofErr w:type="spellStart"/>
       <w:r>
         <w:rPr>
           <w:b/>
           <w:bCs/>
         </w:rPr>
-        <w:t>sprint</w:t>
-      </w:r>
-      <w:r>
-        <w:t xml:space="preserve"> (que são ciclos de desenvolvimento de algumas semanas).</w:t>
-      </w:r>
-    </w:p>
-    <w:p>
-      <w:pPr>
-        <w:pStyle w:val="P2"/>
+        <w:t>Owner</w:t>
+      </w:r>
+      <w:proofErr w:type="spellEnd"/>
+      <w:r>
         <w:rPr>
           <w:b/>
           <w:bCs/>
         </w:rPr>
-      </w:pPr>
+        <w:t xml:space="preserve"> - Andrews Soares Frasson</w:t>
+      </w:r>
+    </w:p>
+    <w:p>
+      <w:pPr>
+        <w:pStyle w:val="P2"/>
+      </w:pPr>
+      <w:r>
+        <w:t xml:space="preserve"> Ele vai garantir que as prioridades estejam bem definidas e que a equipe esteja sempre focada no que tem mais valor para o cliente. Também será responsável por manter o </w:t>
+      </w:r>
       <w:r>
         <w:rPr>
           <w:b/>
           <w:bCs/>
         </w:rPr>
-        <w:t>Scrum Master - João Pedro Crepaldi Fukumura</w:t>
-      </w:r>
-    </w:p>
-    <w:p>
-      <w:pPr>
-        <w:pStyle w:val="P2"/>
-      </w:pPr>
-      <w:r>
-        <w:t xml:space="preserve">O Scrum Master vai garantir que as práticas ágeis </w:t>
-      </w:r>
-      <w:r>
-        <w:t xml:space="preserve">ocorram </w:t>
-      </w:r>
-      <w:r>
-        <w:t>corretamente.</w:t>
-      </w:r>
-      <w:r>
-        <w:t xml:space="preserve"> </w:t>
-      </w:r>
-      <w:r>
-        <w:t>T</w:t>
-      </w:r>
-      <w:r>
-        <w:t>ambém vai organizar as seguintes reuniões:</w:t>
-      </w:r>
-    </w:p>
-    <w:p>
-      <w:pPr>
-        <w:pStyle w:val="P2"/>
-      </w:pPr>
+        <w:t>backlog</w:t>
+      </w:r>
+      <w:r>
+        <w:t xml:space="preserve">. Além disso, vai garantir que todos entendam claramente o que precisa ser entregue a cada </w:t>
+      </w:r>
       <w:r>
         <w:rPr>
           <w:b/>
           <w:bCs/>
         </w:rPr>
-        <w:t>Planejamento das Sprints</w:t>
-      </w:r>
-      <w:r>
-        <w:t xml:space="preserve">: Onde a </w:t>
-      </w:r>
-      <w:r>
-        <w:t>vai ser definido o que vai acontecer em uma sprint específica</w:t>
+        <w:t>sprint</w:t>
       </w:r>
       <w:r>
         <w:t>.</w:t>
@@ -2831,67 +3825,73 @@
     <w:p>
       <w:pPr>
         <w:pStyle w:val="P2"/>
-      </w:pPr>
-      <w:r>
         <w:rPr>
           <w:b/>
           <w:bCs/>
         </w:rPr>
-        <w:t>Reuniões diárias</w:t>
-      </w:r>
-      <w:r>
-        <w:t xml:space="preserve">: </w:t>
-      </w:r>
-      <w:r>
-        <w:t>Reuniões</w:t>
-      </w:r>
-      <w:r>
-        <w:t xml:space="preserve"> só pra cada um dizer como está o progresso </w:t>
-      </w:r>
-      <w:r>
-        <w:t>do produto</w:t>
-      </w:r>
-      <w:r>
-        <w:t>.</w:t>
-      </w:r>
-    </w:p>
-    <w:p>
-      <w:pPr>
-        <w:pStyle w:val="P2"/>
       </w:pPr>
       <w:r>
         <w:rPr>
           <w:b/>
           <w:bCs/>
         </w:rPr>
-        <w:t>Retrospectiva</w:t>
-      </w:r>
-      <w:r>
-        <w:t>:</w:t>
-      </w:r>
-      <w:r>
-        <w:t xml:space="preserve"> Verifica o que foi feita na sprint que já aconteceu e faz melhorias para as </w:t>
-      </w:r>
-      <w:r>
-        <w:t>próximas</w:t>
-      </w:r>
-      <w:r>
-        <w:t>.</w:t>
-      </w:r>
-    </w:p>
-    <w:p>
-      <w:pPr>
-        <w:pStyle w:val="P2"/>
+        <w:t xml:space="preserve">Scrum Master - João Pedro Crepaldi </w:t>
+      </w:r>
+      <w:proofErr w:type="spellStart"/>
+      <w:r>
         <w:rPr>
           <w:b/>
           <w:bCs/>
         </w:rPr>
-      </w:pPr>
-      <w:r>
+        <w:t>Fukumura</w:t>
+      </w:r>
+      <w:proofErr w:type="spellEnd"/>
+    </w:p>
+    <w:p>
+      <w:pPr>
+        <w:pStyle w:val="P2"/>
+      </w:pPr>
+      <w:r>
+        <w:t xml:space="preserve"> </w:t>
+      </w:r>
+      <w:r>
+        <w:t>V</w:t>
+      </w:r>
+      <w:r>
+        <w:t xml:space="preserve">ai garantir que as práticas ágeis </w:t>
+      </w:r>
+      <w:r>
+        <w:t xml:space="preserve">ocorram </w:t>
+      </w:r>
+      <w:r>
+        <w:t>corretamente.</w:t>
+      </w:r>
+      <w:r>
+        <w:t xml:space="preserve"> </w:t>
+      </w:r>
+      <w:r>
+        <w:t>T</w:t>
+      </w:r>
+      <w:r>
+        <w:t>ambém vai organizar as seguintes reuniões:</w:t>
+      </w:r>
+      <w:r>
+        <w:t xml:space="preserve"> planejamento das sprints, reuniões diárias e retrospectiva</w:t>
+      </w:r>
+    </w:p>
+    <w:p>
+      <w:pPr>
+        <w:pStyle w:val="P2"/>
         <w:rPr>
           <w:b/>
           <w:bCs/>
         </w:rPr>
+      </w:pPr>
+      <w:r>
+        <w:rPr>
+          <w:b/>
+          <w:bCs/>
+        </w:rPr>
         <w:t>Desenvolvedor – Lucca Leça Aggio</w:t>
       </w:r>
     </w:p>
@@ -2900,19 +3900,16 @@
         <w:pStyle w:val="P2"/>
       </w:pPr>
       <w:r>
-        <w:t xml:space="preserve">O desenvolvedor será encarregado de fazer o código funcionar. Ele vai implementar as funcionalidades que foram definidas no backlog, sempre fazendo testes e corrigindo qualquer bug que aparecer. A ideia é garantir que o </w:t>
-      </w:r>
-      <w:r>
-        <w:t>produto</w:t>
-      </w:r>
-      <w:r>
-        <w:t xml:space="preserve"> </w:t>
-      </w:r>
-      <w:r>
-        <w:t xml:space="preserve">final </w:t>
-      </w:r>
-      <w:r>
-        <w:t>esteja funcionando e atenda às expectativas do cliente. Além disso, ele vai participar das reuniões e ajudar a resolver qualquer problema técnico que surgir, colaborando com a equipe para que tudo seja entregue dentro do prazo e com qualidade.</w:t>
+        <w:t>S</w:t>
+      </w:r>
+      <w:r>
+        <w:t xml:space="preserve">erá encarregado de fazer o código funcionar. </w:t>
+      </w:r>
+      <w:r>
+        <w:t>V</w:t>
+      </w:r>
+      <w:r>
+        <w:t>ai implementar as funcionalidades que foram definidas no backlog, sempre fazendo testes e corrigindo qualquer bug que aparecer.</w:t>
       </w:r>
     </w:p>
     <w:p>
@@ -2926,8 +3923,21 @@
         <w:pStyle w:val="Ttulo1"/>
       </w:pPr>
       <w:bookmarkStart w:id="7" w:name="_Toc164674374"/>
-      <w:r>
-        <w:t>Levantamento dos Requisitos do Sistema de Software</w:t>
+      <w:proofErr w:type="spellStart"/>
+      <w:r>
+        <w:t>Levantamento</w:t>
+      </w:r>
+      <w:proofErr w:type="spellEnd"/>
+      <w:r>
+        <w:t xml:space="preserve"> dos </w:t>
+      </w:r>
+      <w:proofErr w:type="spellStart"/>
+      <w:r>
+        <w:t>Requisitos</w:t>
+      </w:r>
+      <w:proofErr w:type="spellEnd"/>
+      <w:r>
+        <w:t xml:space="preserve"> do Sistema de Software</w:t>
       </w:r>
       <w:bookmarkEnd w:id="4"/>
       <w:r>
@@ -2966,7 +3976,21 @@
         <w:rPr>
           <w:color w:val="2E74B5" w:themeColor="accent1" w:themeShade="BF"/>
         </w:rPr>
-        <w:t>Deve-se criar um Product Backlog</w:t>
+        <w:t xml:space="preserve">Deve-se criar um </w:t>
+      </w:r>
+      <w:proofErr w:type="spellStart"/>
+      <w:r>
+        <w:rPr>
+          <w:color w:val="2E74B5" w:themeColor="accent1" w:themeShade="BF"/>
+        </w:rPr>
+        <w:t>Product</w:t>
+      </w:r>
+      <w:proofErr w:type="spellEnd"/>
+      <w:r>
+        <w:rPr>
+          <w:color w:val="2E74B5" w:themeColor="accent1" w:themeShade="BF"/>
+        </w:rPr>
+        <w:t xml:space="preserve"> Backlog</w:t>
       </w:r>
       <w:r>
         <w:rPr>
@@ -2978,7 +4002,21 @@
         <w:rPr>
           <w:color w:val="2E74B5" w:themeColor="accent1" w:themeShade="BF"/>
         </w:rPr>
-        <w:t>com o parceiro. O Product Backlog deve conter:</w:t>
+        <w:t xml:space="preserve">com o parceiro. O </w:t>
+      </w:r>
+      <w:proofErr w:type="spellStart"/>
+      <w:r>
+        <w:rPr>
+          <w:color w:val="2E74B5" w:themeColor="accent1" w:themeShade="BF"/>
+        </w:rPr>
+        <w:t>Product</w:t>
+      </w:r>
+      <w:proofErr w:type="spellEnd"/>
+      <w:r>
+        <w:rPr>
+          <w:color w:val="2E74B5" w:themeColor="accent1" w:themeShade="BF"/>
+        </w:rPr>
+        <w:t xml:space="preserve"> Backlog deve conter:</w:t>
       </w:r>
     </w:p>
     <w:p>
@@ -3070,7 +4108,21 @@
         <w:rPr>
           <w:color w:val="2E74B5" w:themeColor="accent1" w:themeShade="BF"/>
         </w:rPr>
-        <w:t>Esse Product Backlog deve ser criado em alguma ferramenta</w:t>
+        <w:t xml:space="preserve">Esse </w:t>
+      </w:r>
+      <w:proofErr w:type="spellStart"/>
+      <w:r>
+        <w:rPr>
+          <w:color w:val="2E74B5" w:themeColor="accent1" w:themeShade="BF"/>
+        </w:rPr>
+        <w:t>Product</w:t>
+      </w:r>
+      <w:proofErr w:type="spellEnd"/>
+      <w:r>
+        <w:rPr>
+          <w:color w:val="2E74B5" w:themeColor="accent1" w:themeShade="BF"/>
+        </w:rPr>
+        <w:t xml:space="preserve"> Backlog deve ser criado em alguma ferramenta</w:t>
       </w:r>
       <w:r>
         <w:rPr>
@@ -3082,33 +4134,131 @@
         <w:rPr>
           <w:color w:val="2E74B5" w:themeColor="accent1" w:themeShade="BF"/>
         </w:rPr>
-        <w:t xml:space="preserve"> como: Azure, Trello ou Jira.</w:t>
-      </w:r>
-    </w:p>
-    <w:p>
-      <w:pPr>
-        <w:pStyle w:val="P2"/>
-        <w:rPr>
-          <w:color w:val="2E74B5" w:themeColor="accent1" w:themeShade="BF"/>
-        </w:rPr>
-      </w:pPr>
-      <w:r>
-        <w:rPr>
-          <w:rFonts w:asciiTheme="minorHAnsi" w:hAnsiTheme="minorHAnsi" w:cstheme="minorHAnsi"/>
-        </w:rPr>
-        <w:t>Para a visualização dos levantamentos de requisistos do sistema de software e a es</w:t>
-      </w:r>
-      <w:r>
-        <w:rPr>
-          <w:rFonts w:asciiTheme="minorHAnsi" w:hAnsiTheme="minorHAnsi" w:cstheme="minorHAnsi"/>
-        </w:rPr>
-        <w:t xml:space="preserve">pecificação de requisistos, segue o link do projeto da Falcommerce no Jira, juntamente com </w:t>
-      </w:r>
-      <w:r>
-        <w:rPr>
-          <w:rFonts w:asciiTheme="minorHAnsi" w:hAnsiTheme="minorHAnsi" w:cstheme="minorHAnsi"/>
-        </w:rPr>
-        <w:t>o Product Backlog</w:t>
+        <w:t xml:space="preserve"> como: Azure, </w:t>
+      </w:r>
+      <w:proofErr w:type="spellStart"/>
+      <w:r>
+        <w:rPr>
+          <w:color w:val="2E74B5" w:themeColor="accent1" w:themeShade="BF"/>
+        </w:rPr>
+        <w:t>Trello</w:t>
+      </w:r>
+      <w:proofErr w:type="spellEnd"/>
+      <w:r>
+        <w:rPr>
+          <w:color w:val="2E74B5" w:themeColor="accent1" w:themeShade="BF"/>
+        </w:rPr>
+        <w:t xml:space="preserve"> ou </w:t>
+      </w:r>
+      <w:proofErr w:type="spellStart"/>
+      <w:r>
+        <w:rPr>
+          <w:color w:val="2E74B5" w:themeColor="accent1" w:themeShade="BF"/>
+        </w:rPr>
+        <w:t>Jira</w:t>
+      </w:r>
+      <w:proofErr w:type="spellEnd"/>
+      <w:r>
+        <w:rPr>
+          <w:color w:val="2E74B5" w:themeColor="accent1" w:themeShade="BF"/>
+        </w:rPr>
+        <w:t>.</w:t>
+      </w:r>
+    </w:p>
+    <w:p>
+      <w:pPr>
+        <w:pStyle w:val="P2"/>
+        <w:rPr>
+          <w:color w:val="2E74B5" w:themeColor="accent1" w:themeShade="BF"/>
+        </w:rPr>
+      </w:pPr>
+      <w:r>
+        <w:rPr>
+          <w:rFonts w:asciiTheme="minorHAnsi" w:hAnsiTheme="minorHAnsi" w:cstheme="minorHAnsi"/>
+        </w:rPr>
+        <w:t xml:space="preserve">Para a visualização dos levantamentos de </w:t>
+      </w:r>
+      <w:proofErr w:type="spellStart"/>
+      <w:r>
+        <w:rPr>
+          <w:rFonts w:asciiTheme="minorHAnsi" w:hAnsiTheme="minorHAnsi" w:cstheme="minorHAnsi"/>
+        </w:rPr>
+        <w:t>requisistos</w:t>
+      </w:r>
+      <w:proofErr w:type="spellEnd"/>
+      <w:r>
+        <w:rPr>
+          <w:rFonts w:asciiTheme="minorHAnsi" w:hAnsiTheme="minorHAnsi" w:cstheme="minorHAnsi"/>
+        </w:rPr>
+        <w:t xml:space="preserve"> do sistema de software e a es</w:t>
+      </w:r>
+      <w:r>
+        <w:rPr>
+          <w:rFonts w:asciiTheme="minorHAnsi" w:hAnsiTheme="minorHAnsi" w:cstheme="minorHAnsi"/>
+        </w:rPr>
+        <w:t xml:space="preserve">pecificação de </w:t>
+      </w:r>
+      <w:proofErr w:type="spellStart"/>
+      <w:r>
+        <w:rPr>
+          <w:rFonts w:asciiTheme="minorHAnsi" w:hAnsiTheme="minorHAnsi" w:cstheme="minorHAnsi"/>
+        </w:rPr>
+        <w:t>requisistos</w:t>
+      </w:r>
+      <w:proofErr w:type="spellEnd"/>
+      <w:r>
+        <w:rPr>
+          <w:rFonts w:asciiTheme="minorHAnsi" w:hAnsiTheme="minorHAnsi" w:cstheme="minorHAnsi"/>
+        </w:rPr>
+        <w:t xml:space="preserve">, segue o link do projeto da </w:t>
+      </w:r>
+      <w:proofErr w:type="spellStart"/>
+      <w:r>
+        <w:rPr>
+          <w:rFonts w:asciiTheme="minorHAnsi" w:hAnsiTheme="minorHAnsi" w:cstheme="minorHAnsi"/>
+        </w:rPr>
+        <w:t>Falcommerce</w:t>
+      </w:r>
+      <w:proofErr w:type="spellEnd"/>
+      <w:r>
+        <w:rPr>
+          <w:rFonts w:asciiTheme="minorHAnsi" w:hAnsiTheme="minorHAnsi" w:cstheme="minorHAnsi"/>
+        </w:rPr>
+        <w:t xml:space="preserve"> no </w:t>
+      </w:r>
+      <w:proofErr w:type="spellStart"/>
+      <w:r>
+        <w:rPr>
+          <w:rFonts w:asciiTheme="minorHAnsi" w:hAnsiTheme="minorHAnsi" w:cstheme="minorHAnsi"/>
+        </w:rPr>
+        <w:t>Jira</w:t>
+      </w:r>
+      <w:proofErr w:type="spellEnd"/>
+      <w:r>
+        <w:rPr>
+          <w:rFonts w:asciiTheme="minorHAnsi" w:hAnsiTheme="minorHAnsi" w:cstheme="minorHAnsi"/>
+        </w:rPr>
+        <w:t xml:space="preserve">, juntamente com </w:t>
+      </w:r>
+      <w:r>
+        <w:rPr>
+          <w:rFonts w:asciiTheme="minorHAnsi" w:hAnsiTheme="minorHAnsi" w:cstheme="minorHAnsi"/>
+        </w:rPr>
+        <w:t xml:space="preserve">o </w:t>
+      </w:r>
+      <w:proofErr w:type="spellStart"/>
+      <w:r>
+        <w:rPr>
+          <w:rFonts w:asciiTheme="minorHAnsi" w:hAnsiTheme="minorHAnsi" w:cstheme="minorHAnsi"/>
+        </w:rPr>
+        <w:t>Product</w:t>
+      </w:r>
+      <w:proofErr w:type="spellEnd"/>
+      <w:r>
+        <w:rPr>
+          <w:rFonts w:asciiTheme="minorHAnsi" w:hAnsiTheme="minorHAnsi" w:cstheme="minorHAnsi"/>
+        </w:rPr>
+        <w:t xml:space="preserve"> Backlog</w:t>
       </w:r>
       <w:r>
         <w:rPr>
@@ -3126,7 +4276,6 @@
         <w:rPr>
           <w:color w:val="2E74B5" w:themeColor="accent1" w:themeShade="BF"/>
         </w:rPr>
-        <w:lastRenderedPageBreak/>
         <w:br/>
       </w:r>
       <w:hyperlink r:id="rId9" w:history="1">
@@ -3201,6 +4350,7 @@
           <w:color w:val="2E74B5" w:themeColor="accent1" w:themeShade="BF"/>
           <w:u w:val="single"/>
         </w:rPr>
+        <w:lastRenderedPageBreak/>
         <w:t xml:space="preserve">Esse capítulo deve se repetir </w:t>
       </w:r>
       <w:r>
@@ -3281,8 +4431,13 @@
         <w:pStyle w:val="Ttulo2"/>
       </w:pPr>
       <w:bookmarkStart w:id="9" w:name="_Toc164674376"/>
-      <w:r>
-        <w:t>Planejamento da Sprint 1 – Sprint Backlog</w:t>
+      <w:proofErr w:type="spellStart"/>
+      <w:r>
+        <w:t>Planejamento</w:t>
+      </w:r>
+      <w:proofErr w:type="spellEnd"/>
+      <w:r>
+        <w:t xml:space="preserve"> da Sprint 1 – Sprint Backlog</w:t>
       </w:r>
       <w:bookmarkEnd w:id="9"/>
     </w:p>
@@ -3316,7 +4471,35 @@
         <w:rPr>
           <w:color w:val="2E74B5" w:themeColor="accent1" w:themeShade="BF"/>
         </w:rPr>
-        <w:t xml:space="preserve"> Esse quadro de tarefas deve ser criado em alguma ferramenta, como: Azure, Trello ou Jira.</w:t>
+        <w:t xml:space="preserve"> Esse quadro de tarefas deve ser criado em alguma ferramenta, como: Azure, </w:t>
+      </w:r>
+      <w:proofErr w:type="spellStart"/>
+      <w:r>
+        <w:rPr>
+          <w:color w:val="2E74B5" w:themeColor="accent1" w:themeShade="BF"/>
+        </w:rPr>
+        <w:t>Trello</w:t>
+      </w:r>
+      <w:proofErr w:type="spellEnd"/>
+      <w:r>
+        <w:rPr>
+          <w:color w:val="2E74B5" w:themeColor="accent1" w:themeShade="BF"/>
+        </w:rPr>
+        <w:t xml:space="preserve"> ou </w:t>
+      </w:r>
+      <w:proofErr w:type="spellStart"/>
+      <w:r>
+        <w:rPr>
+          <w:color w:val="2E74B5" w:themeColor="accent1" w:themeShade="BF"/>
+        </w:rPr>
+        <w:t>Jira</w:t>
+      </w:r>
+      <w:proofErr w:type="spellEnd"/>
+      <w:r>
+        <w:rPr>
+          <w:color w:val="2E74B5" w:themeColor="accent1" w:themeShade="BF"/>
+        </w:rPr>
+        <w:t>.</w:t>
       </w:r>
     </w:p>
     <w:p>
@@ -3424,7 +4607,21 @@
         <w:rPr>
           <w:rFonts w:asciiTheme="minorHAnsi" w:hAnsiTheme="minorHAnsi" w:cstheme="minorHAnsi"/>
         </w:rPr>
-        <w:t>Criar backend para autenticação</w:t>
+        <w:t xml:space="preserve">Criar </w:t>
+      </w:r>
+      <w:proofErr w:type="spellStart"/>
+      <w:r>
+        <w:rPr>
+          <w:rFonts w:asciiTheme="minorHAnsi" w:hAnsiTheme="minorHAnsi" w:cstheme="minorHAnsi"/>
+        </w:rPr>
+        <w:t>backend</w:t>
+      </w:r>
+      <w:proofErr w:type="spellEnd"/>
+      <w:r>
+        <w:rPr>
+          <w:rFonts w:asciiTheme="minorHAnsi" w:hAnsiTheme="minorHAnsi" w:cstheme="minorHAnsi"/>
+        </w:rPr>
+        <w:t xml:space="preserve"> para autenticação</w:t>
       </w:r>
     </w:p>
     <w:p>
@@ -3442,7 +4639,21 @@
         <w:rPr>
           <w:rFonts w:asciiTheme="minorHAnsi" w:hAnsiTheme="minorHAnsi" w:cstheme="minorHAnsi"/>
         </w:rPr>
-        <w:t>Implementar armazentamento seguro de senhas</w:t>
+        <w:t xml:space="preserve">Implementar </w:t>
+      </w:r>
+      <w:proofErr w:type="spellStart"/>
+      <w:r>
+        <w:rPr>
+          <w:rFonts w:asciiTheme="minorHAnsi" w:hAnsiTheme="minorHAnsi" w:cstheme="minorHAnsi"/>
+        </w:rPr>
+        <w:t>armazentamento</w:t>
+      </w:r>
+      <w:proofErr w:type="spellEnd"/>
+      <w:r>
+        <w:rPr>
+          <w:rFonts w:asciiTheme="minorHAnsi" w:hAnsiTheme="minorHAnsi" w:cstheme="minorHAnsi"/>
+        </w:rPr>
+        <w:t xml:space="preserve"> seguro de senhas</w:t>
       </w:r>
     </w:p>
     <w:p>
@@ -3556,7 +4767,23 @@
         <w:rPr>
           <w:rFonts w:asciiTheme="minorHAnsi" w:hAnsiTheme="minorHAnsi" w:cstheme="minorHAnsi"/>
         </w:rPr>
-        <w:t>Adicionar seção de historia da empresa</w:t>
+        <w:t xml:space="preserve">Adicionar seção de </w:t>
+      </w:r>
+      <w:proofErr w:type="spellStart"/>
+      <w:proofErr w:type="gramStart"/>
+      <w:r>
+        <w:rPr>
+          <w:rFonts w:asciiTheme="minorHAnsi" w:hAnsiTheme="minorHAnsi" w:cstheme="minorHAnsi"/>
+        </w:rPr>
+        <w:t>historia</w:t>
+      </w:r>
+      <w:proofErr w:type="spellEnd"/>
+      <w:proofErr w:type="gramEnd"/>
+      <w:r>
+        <w:rPr>
+          <w:rFonts w:asciiTheme="minorHAnsi" w:hAnsiTheme="minorHAnsi" w:cstheme="minorHAnsi"/>
+        </w:rPr>
+        <w:t xml:space="preserve"> da empresa</w:t>
       </w:r>
     </w:p>
     <w:p>
@@ -3698,12 +4925,14 @@
         <w:pStyle w:val="Ttulo2"/>
       </w:pPr>
       <w:bookmarkStart w:id="10" w:name="_Toc164674377"/>
+      <w:proofErr w:type="spellStart"/>
       <w:r>
         <w:t>I</w:t>
       </w:r>
       <w:r>
         <w:t>mplementação</w:t>
       </w:r>
+      <w:proofErr w:type="spellEnd"/>
       <w:r>
         <w:t xml:space="preserve"> e Testes</w:t>
       </w:r>
@@ -3742,7 +4971,14 @@
         <w:rPr>
           <w:color w:val="2E74B5" w:themeColor="accent1" w:themeShade="BF"/>
         </w:rPr>
-        <w:t>Para atender as disciplinas “CIC203 - Algoritmos, Estrutura de Dados e Programação” e “SIN202 - Estrutura de Dados”, os alunos, OBRIGATORIAMENTE, devem implementar/codificar em seus projetos no mínimo um algoritmo ou uma estrutura de dados dentre as/os estudadas/os no semestre.</w:t>
+        <w:t xml:space="preserve">Para atender as disciplinas “CIC203 - Algoritmos, Estrutura de Dados e Programação” e “SIN202 - Estrutura de Dados”, os alunos, OBRIGATORIAMENTE, devem </w:t>
+      </w:r>
+      <w:r>
+        <w:rPr>
+          <w:color w:val="2E74B5" w:themeColor="accent1" w:themeShade="BF"/>
+        </w:rPr>
+        <w:lastRenderedPageBreak/>
+        <w:t>implementar/codificar em seus projetos no mínimo um algoritmo ou uma estrutura de dados dentre as/os estudadas/os no semestre.</w:t>
       </w:r>
     </w:p>
     <w:p>
@@ -3759,28 +4995,94 @@
         </w:rPr>
         <w:t>Os testes a serem realizados são de BDD (</w:t>
       </w:r>
+      <w:proofErr w:type="spellStart"/>
       <w:r>
         <w:rPr>
           <w:i/>
           <w:iCs/>
           <w:color w:val="2E74B5" w:themeColor="accent1" w:themeShade="BF"/>
         </w:rPr>
-        <w:t>Behavior Driven Development</w:t>
-      </w:r>
-      <w:r>
-        <w:rPr>
-          <w:color w:val="2E74B5" w:themeColor="accent1" w:themeShade="BF"/>
-        </w:rPr>
-        <w:t>) e TDD (</w:t>
-      </w:r>
+        <w:t>Behavior</w:t>
+      </w:r>
+      <w:proofErr w:type="spellEnd"/>
       <w:r>
         <w:rPr>
           <w:i/>
           <w:iCs/>
           <w:color w:val="2E74B5" w:themeColor="accent1" w:themeShade="BF"/>
         </w:rPr>
-        <w:t>Test Driven Development</w:t>
-      </w:r>
+        <w:t xml:space="preserve"> </w:t>
+      </w:r>
+      <w:proofErr w:type="spellStart"/>
+      <w:r>
+        <w:rPr>
+          <w:i/>
+          <w:iCs/>
+          <w:color w:val="2E74B5" w:themeColor="accent1" w:themeShade="BF"/>
+        </w:rPr>
+        <w:t>Driven</w:t>
+      </w:r>
+      <w:proofErr w:type="spellEnd"/>
+      <w:r>
+        <w:rPr>
+          <w:i/>
+          <w:iCs/>
+          <w:color w:val="2E74B5" w:themeColor="accent1" w:themeShade="BF"/>
+        </w:rPr>
+        <w:t xml:space="preserve"> </w:t>
+      </w:r>
+      <w:proofErr w:type="spellStart"/>
+      <w:r>
+        <w:rPr>
+          <w:i/>
+          <w:iCs/>
+          <w:color w:val="2E74B5" w:themeColor="accent1" w:themeShade="BF"/>
+        </w:rPr>
+        <w:t>Development</w:t>
+      </w:r>
+      <w:proofErr w:type="spellEnd"/>
+      <w:r>
+        <w:rPr>
+          <w:color w:val="2E74B5" w:themeColor="accent1" w:themeShade="BF"/>
+        </w:rPr>
+        <w:t>) e TDD (</w:t>
+      </w:r>
+      <w:r>
+        <w:rPr>
+          <w:i/>
+          <w:iCs/>
+          <w:color w:val="2E74B5" w:themeColor="accent1" w:themeShade="BF"/>
+        </w:rPr>
+        <w:t xml:space="preserve">Test </w:t>
+      </w:r>
+      <w:proofErr w:type="spellStart"/>
+      <w:r>
+        <w:rPr>
+          <w:i/>
+          <w:iCs/>
+          <w:color w:val="2E74B5" w:themeColor="accent1" w:themeShade="BF"/>
+        </w:rPr>
+        <w:t>Driven</w:t>
+      </w:r>
+      <w:proofErr w:type="spellEnd"/>
+      <w:r>
+        <w:rPr>
+          <w:i/>
+          <w:iCs/>
+          <w:color w:val="2E74B5" w:themeColor="accent1" w:themeShade="BF"/>
+        </w:rPr>
+        <w:t xml:space="preserve"> </w:t>
+      </w:r>
+      <w:proofErr w:type="spellStart"/>
+      <w:r>
+        <w:rPr>
+          <w:i/>
+          <w:iCs/>
+          <w:color w:val="2E74B5" w:themeColor="accent1" w:themeShade="BF"/>
+        </w:rPr>
+        <w:t>Development</w:t>
+      </w:r>
+      <w:proofErr w:type="spellEnd"/>
       <w:r>
         <w:rPr>
           <w:color w:val="2E74B5" w:themeColor="accent1" w:themeShade="BF"/>
@@ -3878,8 +5180,13 @@
         <w:pStyle w:val="Ttulo2"/>
       </w:pPr>
       <w:bookmarkStart w:id="12" w:name="_Toc164674379"/>
-      <w:r>
-        <w:t>Retrospectiva da Sprint 1</w:t>
+      <w:proofErr w:type="spellStart"/>
+      <w:r>
+        <w:t>Retrospectiva</w:t>
+      </w:r>
+      <w:proofErr w:type="spellEnd"/>
+      <w:r>
+        <w:t xml:space="preserve"> da Sprint 1</w:t>
       </w:r>
       <w:bookmarkEnd w:id="12"/>
     </w:p>
@@ -3938,6 +5245,7 @@
       </w:pPr>
       <w:bookmarkStart w:id="13" w:name="_Toc164674380"/>
       <w:r>
+        <w:lastRenderedPageBreak/>
         <w:t xml:space="preserve">Sprint </w:t>
       </w:r>
       <w:r>
@@ -3990,8 +5298,13 @@
       <w:pPr>
         <w:pStyle w:val="Ttulo2"/>
       </w:pPr>
-      <w:r>
-        <w:t xml:space="preserve">Planejamento da Sprint </w:t>
+      <w:proofErr w:type="spellStart"/>
+      <w:r>
+        <w:t>Planejamento</w:t>
+      </w:r>
+      <w:proofErr w:type="spellEnd"/>
+      <w:r>
+        <w:t xml:space="preserve"> da Sprint </w:t>
       </w:r>
       <w:r>
         <w:t>2</w:t>
@@ -4012,7 +5325,35 @@
         <w:rPr>
           <w:color w:val="2E74B5" w:themeColor="accent1" w:themeShade="BF"/>
         </w:rPr>
-        <w:t>Neste item o objetivo é apresentar um detalhamento de como será implementada a Sprint, definindo as regras de negócio, proposta de arquitetura, solução técnica e implementação. Criar um quadro de tarefas detalhado de cada Sprint. Esse quadro de tarefas deve ser criado em alguma ferramenta, como: Azure, Trello ou Jira.</w:t>
+        <w:t xml:space="preserve">Neste item o objetivo é apresentar um detalhamento de como será implementada a Sprint, definindo as regras de negócio, proposta de arquitetura, solução técnica e implementação. Criar um quadro de tarefas detalhado de cada Sprint. Esse quadro de tarefas deve ser criado em alguma ferramenta, como: Azure, </w:t>
+      </w:r>
+      <w:proofErr w:type="spellStart"/>
+      <w:r>
+        <w:rPr>
+          <w:color w:val="2E74B5" w:themeColor="accent1" w:themeShade="BF"/>
+        </w:rPr>
+        <w:t>Trello</w:t>
+      </w:r>
+      <w:proofErr w:type="spellEnd"/>
+      <w:r>
+        <w:rPr>
+          <w:color w:val="2E74B5" w:themeColor="accent1" w:themeShade="BF"/>
+        </w:rPr>
+        <w:t xml:space="preserve"> ou </w:t>
+      </w:r>
+      <w:proofErr w:type="spellStart"/>
+      <w:r>
+        <w:rPr>
+          <w:color w:val="2E74B5" w:themeColor="accent1" w:themeShade="BF"/>
+        </w:rPr>
+        <w:t>Jira</w:t>
+      </w:r>
+      <w:proofErr w:type="spellEnd"/>
+      <w:r>
+        <w:rPr>
+          <w:color w:val="2E74B5" w:themeColor="accent1" w:themeShade="BF"/>
+        </w:rPr>
+        <w:t>.</w:t>
       </w:r>
     </w:p>
     <w:p>
@@ -4033,7 +5374,21 @@
         <w:rPr>
           <w:rFonts w:asciiTheme="minorHAnsi" w:hAnsiTheme="minorHAnsi" w:cstheme="minorHAnsi"/>
         </w:rPr>
-        <w:t>Desenvolver o catálogo de funcionalidades e a página de planos e preços, fornecendo aos usuários uma visão clara das ofertas da Falcommerce.</w:t>
+        <w:t xml:space="preserve">Desenvolver o catálogo de funcionalidades e a página de planos e preços, fornecendo aos usuários uma visão clara das ofertas da </w:t>
+      </w:r>
+      <w:proofErr w:type="spellStart"/>
+      <w:r>
+        <w:rPr>
+          <w:rFonts w:asciiTheme="minorHAnsi" w:hAnsiTheme="minorHAnsi" w:cstheme="minorHAnsi"/>
+        </w:rPr>
+        <w:t>Falcommerce</w:t>
+      </w:r>
+      <w:proofErr w:type="spellEnd"/>
+      <w:r>
+        <w:rPr>
+          <w:rFonts w:asciiTheme="minorHAnsi" w:hAnsiTheme="minorHAnsi" w:cstheme="minorHAnsi"/>
+        </w:rPr>
+        <w:t>.</w:t>
       </w:r>
     </w:p>
     <w:p>
@@ -4098,11 +5453,19 @@
           <w:rFonts w:asciiTheme="minorHAnsi" w:hAnsiTheme="minorHAnsi" w:cstheme="minorHAnsi"/>
         </w:rPr>
       </w:pPr>
-      <w:r>
-        <w:rPr>
-          <w:rFonts w:asciiTheme="minorHAnsi" w:hAnsiTheme="minorHAnsi" w:cstheme="minorHAnsi"/>
-        </w:rPr>
-        <w:t>Catalogo de Funcionalidades</w:t>
+      <w:proofErr w:type="gramStart"/>
+      <w:r>
+        <w:rPr>
+          <w:rFonts w:asciiTheme="minorHAnsi" w:hAnsiTheme="minorHAnsi" w:cstheme="minorHAnsi"/>
+        </w:rPr>
+        <w:t>Catalogo</w:t>
+      </w:r>
+      <w:proofErr w:type="gramEnd"/>
+      <w:r>
+        <w:rPr>
+          <w:rFonts w:asciiTheme="minorHAnsi" w:hAnsiTheme="minorHAnsi" w:cstheme="minorHAnsi"/>
+        </w:rPr>
+        <w:t xml:space="preserve"> de Funcionalidades</w:t>
       </w:r>
     </w:p>
     <w:p>
@@ -4486,6 +5849,7 @@
         <w:rPr>
           <w:rFonts w:asciiTheme="minorHAnsi" w:hAnsiTheme="minorHAnsi" w:cstheme="minorHAnsi"/>
         </w:rPr>
+        <w:lastRenderedPageBreak/>
         <w:t xml:space="preserve">Botão “Assinar” ou </w:t>
       </w:r>
       <w:r>
@@ -4543,8 +5907,13 @@
       <w:pPr>
         <w:pStyle w:val="Ttulo2"/>
       </w:pPr>
-      <w:r>
-        <w:t xml:space="preserve">Implementação e Testes – Sprint </w:t>
+      <w:proofErr w:type="spellStart"/>
+      <w:r>
+        <w:t>Implementação</w:t>
+      </w:r>
+      <w:proofErr w:type="spellEnd"/>
+      <w:r>
+        <w:t xml:space="preserve"> e Testes – Sprint </w:t>
       </w:r>
       <w:r>
         <w:t>2</w:t>
@@ -4594,28 +5963,94 @@
         </w:rPr>
         <w:t>Os testes a serem realizados são de BDD (</w:t>
       </w:r>
+      <w:proofErr w:type="spellStart"/>
       <w:r>
         <w:rPr>
           <w:i/>
           <w:iCs/>
           <w:color w:val="2E74B5" w:themeColor="accent1" w:themeShade="BF"/>
         </w:rPr>
-        <w:t>Behavior Driven Development</w:t>
-      </w:r>
-      <w:r>
-        <w:rPr>
-          <w:color w:val="2E74B5" w:themeColor="accent1" w:themeShade="BF"/>
-        </w:rPr>
-        <w:t>) e TDD (</w:t>
-      </w:r>
+        <w:t>Behavior</w:t>
+      </w:r>
+      <w:proofErr w:type="spellEnd"/>
       <w:r>
         <w:rPr>
           <w:i/>
           <w:iCs/>
           <w:color w:val="2E74B5" w:themeColor="accent1" w:themeShade="BF"/>
         </w:rPr>
-        <w:t>Test Driven Development</w:t>
-      </w:r>
+        <w:t xml:space="preserve"> </w:t>
+      </w:r>
+      <w:proofErr w:type="spellStart"/>
+      <w:r>
+        <w:rPr>
+          <w:i/>
+          <w:iCs/>
+          <w:color w:val="2E74B5" w:themeColor="accent1" w:themeShade="BF"/>
+        </w:rPr>
+        <w:t>Driven</w:t>
+      </w:r>
+      <w:proofErr w:type="spellEnd"/>
+      <w:r>
+        <w:rPr>
+          <w:i/>
+          <w:iCs/>
+          <w:color w:val="2E74B5" w:themeColor="accent1" w:themeShade="BF"/>
+        </w:rPr>
+        <w:t xml:space="preserve"> </w:t>
+      </w:r>
+      <w:proofErr w:type="spellStart"/>
+      <w:r>
+        <w:rPr>
+          <w:i/>
+          <w:iCs/>
+          <w:color w:val="2E74B5" w:themeColor="accent1" w:themeShade="BF"/>
+        </w:rPr>
+        <w:t>Development</w:t>
+      </w:r>
+      <w:proofErr w:type="spellEnd"/>
+      <w:r>
+        <w:rPr>
+          <w:color w:val="2E74B5" w:themeColor="accent1" w:themeShade="BF"/>
+        </w:rPr>
+        <w:t>) e TDD (</w:t>
+      </w:r>
+      <w:r>
+        <w:rPr>
+          <w:i/>
+          <w:iCs/>
+          <w:color w:val="2E74B5" w:themeColor="accent1" w:themeShade="BF"/>
+        </w:rPr>
+        <w:t xml:space="preserve">Test </w:t>
+      </w:r>
+      <w:proofErr w:type="spellStart"/>
+      <w:r>
+        <w:rPr>
+          <w:i/>
+          <w:iCs/>
+          <w:color w:val="2E74B5" w:themeColor="accent1" w:themeShade="BF"/>
+        </w:rPr>
+        <w:t>Driven</w:t>
+      </w:r>
+      <w:proofErr w:type="spellEnd"/>
+      <w:r>
+        <w:rPr>
+          <w:i/>
+          <w:iCs/>
+          <w:color w:val="2E74B5" w:themeColor="accent1" w:themeShade="BF"/>
+        </w:rPr>
+        <w:t xml:space="preserve"> </w:t>
+      </w:r>
+      <w:proofErr w:type="spellStart"/>
+      <w:r>
+        <w:rPr>
+          <w:i/>
+          <w:iCs/>
+          <w:color w:val="2E74B5" w:themeColor="accent1" w:themeShade="BF"/>
+        </w:rPr>
+        <w:t>Development</w:t>
+      </w:r>
+      <w:proofErr w:type="spellEnd"/>
       <w:r>
         <w:rPr>
           <w:color w:val="2E74B5" w:themeColor="accent1" w:themeShade="BF"/>
@@ -4668,8 +6103,13 @@
       <w:pPr>
         <w:pStyle w:val="Ttulo2"/>
       </w:pPr>
-      <w:r>
-        <w:t xml:space="preserve">Retrospectiva da Sprint </w:t>
+      <w:proofErr w:type="spellStart"/>
+      <w:r>
+        <w:t>Retrospectiva</w:t>
+      </w:r>
+      <w:proofErr w:type="spellEnd"/>
+      <w:r>
+        <w:t xml:space="preserve"> da Sprint </w:t>
       </w:r>
       <w:r>
         <w:t>2</w:t>
@@ -4754,8 +6194,13 @@
       <w:pPr>
         <w:pStyle w:val="Ttulo2"/>
       </w:pPr>
-      <w:r>
-        <w:t xml:space="preserve">Planejamento da Sprint </w:t>
+      <w:proofErr w:type="spellStart"/>
+      <w:r>
+        <w:t>Planejamento</w:t>
+      </w:r>
+      <w:proofErr w:type="spellEnd"/>
+      <w:r>
+        <w:t xml:space="preserve"> da Sprint </w:t>
       </w:r>
       <w:r>
         <w:t>3</w:t>
@@ -4776,7 +6221,35 @@
         <w:rPr>
           <w:color w:val="2E74B5" w:themeColor="accent1" w:themeShade="BF"/>
         </w:rPr>
-        <w:t>Neste item o objetivo é apresentar um detalhamento de como será implementada a Sprint, definindo as regras de negócio, proposta de arquitetura, solução técnica e implementação. Criar um quadro de tarefas detalhado de cada Sprint. Esse quadro de tarefas deve ser criado em alguma ferramenta, como: Azure, Trello ou Jira.</w:t>
+        <w:t xml:space="preserve">Neste item o objetivo é apresentar um detalhamento de como será implementada a Sprint, definindo as regras de negócio, proposta de arquitetura, solução técnica e implementação. Criar um quadro de tarefas detalhado de cada Sprint. Esse quadro de tarefas deve ser criado em alguma ferramenta, como: Azure, </w:t>
+      </w:r>
+      <w:proofErr w:type="spellStart"/>
+      <w:r>
+        <w:rPr>
+          <w:color w:val="2E74B5" w:themeColor="accent1" w:themeShade="BF"/>
+        </w:rPr>
+        <w:t>Trello</w:t>
+      </w:r>
+      <w:proofErr w:type="spellEnd"/>
+      <w:r>
+        <w:rPr>
+          <w:color w:val="2E74B5" w:themeColor="accent1" w:themeShade="BF"/>
+        </w:rPr>
+        <w:t xml:space="preserve"> ou </w:t>
+      </w:r>
+      <w:proofErr w:type="spellStart"/>
+      <w:r>
+        <w:rPr>
+          <w:color w:val="2E74B5" w:themeColor="accent1" w:themeShade="BF"/>
+        </w:rPr>
+        <w:t>Jira</w:t>
+      </w:r>
+      <w:proofErr w:type="spellEnd"/>
+      <w:r>
+        <w:rPr>
+          <w:color w:val="2E74B5" w:themeColor="accent1" w:themeShade="BF"/>
+        </w:rPr>
+        <w:t>.</w:t>
       </w:r>
     </w:p>
     <w:p>
@@ -4791,6 +6264,7 @@
         <w:rPr>
           <w:rFonts w:asciiTheme="minorHAnsi" w:hAnsiTheme="minorHAnsi" w:cstheme="minorHAnsi"/>
         </w:rPr>
+        <w:lastRenderedPageBreak/>
         <w:t>Objetivo da Sprint: Implementa</w:t>
       </w:r>
       <w:r>
@@ -4803,7 +6277,21 @@
         <w:rPr>
           <w:rFonts w:asciiTheme="minorHAnsi" w:hAnsiTheme="minorHAnsi" w:cstheme="minorHAnsi"/>
         </w:rPr>
-        <w:t>de backend e otimização para SEO</w:t>
+        <w:t xml:space="preserve">de </w:t>
+      </w:r>
+      <w:proofErr w:type="spellStart"/>
+      <w:r>
+        <w:rPr>
+          <w:rFonts w:asciiTheme="minorHAnsi" w:hAnsiTheme="minorHAnsi" w:cstheme="minorHAnsi"/>
+        </w:rPr>
+        <w:t>backend</w:t>
+      </w:r>
+      <w:proofErr w:type="spellEnd"/>
+      <w:r>
+        <w:rPr>
+          <w:rFonts w:asciiTheme="minorHAnsi" w:hAnsiTheme="minorHAnsi" w:cstheme="minorHAnsi"/>
+        </w:rPr>
+        <w:t xml:space="preserve"> e otimização para SEO</w:t>
       </w:r>
     </w:p>
     <w:p>
@@ -4908,8 +6396,16 @@
         <w:rPr>
           <w:rFonts w:asciiTheme="minorHAnsi" w:hAnsiTheme="minorHAnsi" w:cstheme="minorHAnsi"/>
         </w:rPr>
-        <w:t>io com campos para nome, email</w:t>
-      </w:r>
+        <w:t xml:space="preserve">io com campos para nome, </w:t>
+      </w:r>
+      <w:proofErr w:type="spellStart"/>
+      <w:r>
+        <w:rPr>
+          <w:rFonts w:asciiTheme="minorHAnsi" w:hAnsiTheme="minorHAnsi" w:cstheme="minorHAnsi"/>
+        </w:rPr>
+        <w:t>email</w:t>
+      </w:r>
+      <w:proofErr w:type="spellEnd"/>
       <w:r>
         <w:rPr>
           <w:rFonts w:asciiTheme="minorHAnsi" w:hAnsiTheme="minorHAnsi" w:cstheme="minorHAnsi"/>
@@ -5083,8 +6579,13 @@
       <w:pPr>
         <w:pStyle w:val="Ttulo2"/>
       </w:pPr>
-      <w:r>
-        <w:t xml:space="preserve">Implementação e Testes – Sprint </w:t>
+      <w:proofErr w:type="spellStart"/>
+      <w:r>
+        <w:t>Implementação</w:t>
+      </w:r>
+      <w:proofErr w:type="spellEnd"/>
+      <w:r>
+        <w:t xml:space="preserve"> e Testes – Sprint </w:t>
       </w:r>
       <w:r>
         <w:t>3</w:t>
@@ -5134,28 +6635,94 @@
         </w:rPr>
         <w:t>Os testes a serem realizados são de BDD (</w:t>
       </w:r>
+      <w:proofErr w:type="spellStart"/>
       <w:r>
         <w:rPr>
           <w:i/>
           <w:iCs/>
           <w:color w:val="2E74B5" w:themeColor="accent1" w:themeShade="BF"/>
         </w:rPr>
-        <w:t>Behavior Driven Development</w:t>
-      </w:r>
-      <w:r>
-        <w:rPr>
-          <w:color w:val="2E74B5" w:themeColor="accent1" w:themeShade="BF"/>
-        </w:rPr>
-        <w:t>) e TDD (</w:t>
-      </w:r>
+        <w:t>Behavior</w:t>
+      </w:r>
+      <w:proofErr w:type="spellEnd"/>
       <w:r>
         <w:rPr>
           <w:i/>
           <w:iCs/>
           <w:color w:val="2E74B5" w:themeColor="accent1" w:themeShade="BF"/>
         </w:rPr>
-        <w:t>Test Driven Development</w:t>
-      </w:r>
+        <w:t xml:space="preserve"> </w:t>
+      </w:r>
+      <w:proofErr w:type="spellStart"/>
+      <w:r>
+        <w:rPr>
+          <w:i/>
+          <w:iCs/>
+          <w:color w:val="2E74B5" w:themeColor="accent1" w:themeShade="BF"/>
+        </w:rPr>
+        <w:t>Driven</w:t>
+      </w:r>
+      <w:proofErr w:type="spellEnd"/>
+      <w:r>
+        <w:rPr>
+          <w:i/>
+          <w:iCs/>
+          <w:color w:val="2E74B5" w:themeColor="accent1" w:themeShade="BF"/>
+        </w:rPr>
+        <w:t xml:space="preserve"> </w:t>
+      </w:r>
+      <w:proofErr w:type="spellStart"/>
+      <w:r>
+        <w:rPr>
+          <w:i/>
+          <w:iCs/>
+          <w:color w:val="2E74B5" w:themeColor="accent1" w:themeShade="BF"/>
+        </w:rPr>
+        <w:t>Development</w:t>
+      </w:r>
+      <w:proofErr w:type="spellEnd"/>
+      <w:r>
+        <w:rPr>
+          <w:color w:val="2E74B5" w:themeColor="accent1" w:themeShade="BF"/>
+        </w:rPr>
+        <w:t>) e TDD (</w:t>
+      </w:r>
+      <w:r>
+        <w:rPr>
+          <w:i/>
+          <w:iCs/>
+          <w:color w:val="2E74B5" w:themeColor="accent1" w:themeShade="BF"/>
+        </w:rPr>
+        <w:t xml:space="preserve">Test </w:t>
+      </w:r>
+      <w:proofErr w:type="spellStart"/>
+      <w:r>
+        <w:rPr>
+          <w:i/>
+          <w:iCs/>
+          <w:color w:val="2E74B5" w:themeColor="accent1" w:themeShade="BF"/>
+        </w:rPr>
+        <w:t>Driven</w:t>
+      </w:r>
+      <w:proofErr w:type="spellEnd"/>
+      <w:r>
+        <w:rPr>
+          <w:i/>
+          <w:iCs/>
+          <w:color w:val="2E74B5" w:themeColor="accent1" w:themeShade="BF"/>
+        </w:rPr>
+        <w:t xml:space="preserve"> </w:t>
+      </w:r>
+      <w:proofErr w:type="spellStart"/>
+      <w:r>
+        <w:rPr>
+          <w:i/>
+          <w:iCs/>
+          <w:color w:val="2E74B5" w:themeColor="accent1" w:themeShade="BF"/>
+        </w:rPr>
+        <w:t>Development</w:t>
+      </w:r>
+      <w:proofErr w:type="spellEnd"/>
       <w:r>
         <w:rPr>
           <w:color w:val="2E74B5" w:themeColor="accent1" w:themeShade="BF"/>
@@ -5208,8 +6775,13 @@
       <w:pPr>
         <w:pStyle w:val="Ttulo2"/>
       </w:pPr>
-      <w:r>
-        <w:t xml:space="preserve">Retrospectiva da Sprint </w:t>
+      <w:proofErr w:type="spellStart"/>
+      <w:r>
+        <w:t>Retrospectiva</w:t>
+      </w:r>
+      <w:proofErr w:type="spellEnd"/>
+      <w:r>
+        <w:t xml:space="preserve"> da Sprint </w:t>
       </w:r>
       <w:r>
         <w:t>3</w:t>
@@ -5312,8 +6884,13 @@
       <w:pPr>
         <w:pStyle w:val="Ttulo2"/>
       </w:pPr>
-      <w:r>
-        <w:t xml:space="preserve">Planejamento da Sprint </w:t>
+      <w:proofErr w:type="spellStart"/>
+      <w:r>
+        <w:t>Planejamento</w:t>
+      </w:r>
+      <w:proofErr w:type="spellEnd"/>
+      <w:r>
+        <w:t xml:space="preserve"> da Sprint </w:t>
       </w:r>
       <w:r>
         <w:t>4</w:t>
@@ -5334,7 +6911,35 @@
         <w:rPr>
           <w:color w:val="2E74B5" w:themeColor="accent1" w:themeShade="BF"/>
         </w:rPr>
-        <w:t>Neste item o objetivo é apresentar um detalhamento de como será implementada a Sprint, definindo as regras de negócio, proposta de arquitetura, solução técnica e implementação. Criar um quadro de tarefas detalhado de cada Sprint. Esse quadro de tarefas deve ser criado em alguma ferramenta, como: Azure, Trello ou Jira.</w:t>
+        <w:t xml:space="preserve">Neste item o objetivo é apresentar um detalhamento de como será implementada a Sprint, definindo as regras de negócio, proposta de arquitetura, solução técnica e implementação. Criar um quadro de tarefas detalhado de cada Sprint. Esse quadro de tarefas deve ser criado em alguma ferramenta, como: Azure, </w:t>
+      </w:r>
+      <w:proofErr w:type="spellStart"/>
+      <w:r>
+        <w:rPr>
+          <w:color w:val="2E74B5" w:themeColor="accent1" w:themeShade="BF"/>
+        </w:rPr>
+        <w:t>Trello</w:t>
+      </w:r>
+      <w:proofErr w:type="spellEnd"/>
+      <w:r>
+        <w:rPr>
+          <w:color w:val="2E74B5" w:themeColor="accent1" w:themeShade="BF"/>
+        </w:rPr>
+        <w:t xml:space="preserve"> ou </w:t>
+      </w:r>
+      <w:proofErr w:type="spellStart"/>
+      <w:r>
+        <w:rPr>
+          <w:color w:val="2E74B5" w:themeColor="accent1" w:themeShade="BF"/>
+        </w:rPr>
+        <w:t>Jira</w:t>
+      </w:r>
+      <w:proofErr w:type="spellEnd"/>
+      <w:r>
+        <w:rPr>
+          <w:color w:val="2E74B5" w:themeColor="accent1" w:themeShade="BF"/>
+        </w:rPr>
+        <w:t>.</w:t>
       </w:r>
     </w:p>
     <w:p>
@@ -5355,7 +6960,23 @@
         <w:rPr>
           <w:rFonts w:asciiTheme="minorHAnsi" w:hAnsiTheme="minorHAnsi" w:cstheme="minorHAnsi"/>
         </w:rPr>
-        <w:t>páginas de Politica de Privacidade, Termos</w:t>
+        <w:t xml:space="preserve">páginas de </w:t>
+      </w:r>
+      <w:proofErr w:type="spellStart"/>
+      <w:proofErr w:type="gramStart"/>
+      <w:r>
+        <w:rPr>
+          <w:rFonts w:asciiTheme="minorHAnsi" w:hAnsiTheme="minorHAnsi" w:cstheme="minorHAnsi"/>
+        </w:rPr>
+        <w:t>Politica</w:t>
+      </w:r>
+      <w:proofErr w:type="spellEnd"/>
+      <w:proofErr w:type="gramEnd"/>
+      <w:r>
+        <w:rPr>
+          <w:rFonts w:asciiTheme="minorHAnsi" w:hAnsiTheme="minorHAnsi" w:cstheme="minorHAnsi"/>
+        </w:rPr>
+        <w:t xml:space="preserve"> de Privacidade, Termos</w:t>
       </w:r>
       <w:r>
         <w:rPr>
@@ -5690,8 +7311,21 @@
         <w:rPr>
           <w:rFonts w:asciiTheme="minorHAnsi" w:hAnsiTheme="minorHAnsi" w:cstheme="minorHAnsi"/>
         </w:rPr>
-        <w:lastRenderedPageBreak/>
-        <w:t>Aprimorar a página de catalogo de funcionalidades</w:t>
+        <w:t xml:space="preserve">Aprimorar a página de </w:t>
+      </w:r>
+      <w:proofErr w:type="gramStart"/>
+      <w:r>
+        <w:rPr>
+          <w:rFonts w:asciiTheme="minorHAnsi" w:hAnsiTheme="minorHAnsi" w:cstheme="minorHAnsi"/>
+        </w:rPr>
+        <w:t>catalogo</w:t>
+      </w:r>
+      <w:proofErr w:type="gramEnd"/>
+      <w:r>
+        <w:rPr>
+          <w:rFonts w:asciiTheme="minorHAnsi" w:hAnsiTheme="minorHAnsi" w:cstheme="minorHAnsi"/>
+        </w:rPr>
+        <w:t xml:space="preserve"> de funcionalidades</w:t>
       </w:r>
     </w:p>
     <w:p>
@@ -5764,8 +7398,13 @@
       <w:pPr>
         <w:pStyle w:val="Ttulo2"/>
       </w:pPr>
-      <w:r>
-        <w:t xml:space="preserve">Implementação e Testes – Sprint </w:t>
+      <w:proofErr w:type="spellStart"/>
+      <w:r>
+        <w:t>Implementação</w:t>
+      </w:r>
+      <w:proofErr w:type="spellEnd"/>
+      <w:r>
+        <w:t xml:space="preserve"> e Testes – Sprint </w:t>
       </w:r>
       <w:r>
         <w:t>4</w:t>
@@ -5783,6 +7422,7 @@
         <w:rPr>
           <w:color w:val="2E74B5" w:themeColor="accent1" w:themeShade="BF"/>
         </w:rPr>
+        <w:lastRenderedPageBreak/>
         <w:t>Neste item indicar o link do repositório com o código e os testes implementados na Sprint 1.</w:t>
       </w:r>
     </w:p>
@@ -5815,28 +7455,94 @@
         </w:rPr>
         <w:t>Os testes a serem realizados são de BDD (</w:t>
       </w:r>
+      <w:proofErr w:type="spellStart"/>
       <w:r>
         <w:rPr>
           <w:i/>
           <w:iCs/>
           <w:color w:val="2E74B5" w:themeColor="accent1" w:themeShade="BF"/>
         </w:rPr>
-        <w:t>Behavior Driven Development</w:t>
-      </w:r>
-      <w:r>
-        <w:rPr>
-          <w:color w:val="2E74B5" w:themeColor="accent1" w:themeShade="BF"/>
-        </w:rPr>
-        <w:t>) e TDD (</w:t>
-      </w:r>
+        <w:t>Behavior</w:t>
+      </w:r>
+      <w:proofErr w:type="spellEnd"/>
       <w:r>
         <w:rPr>
           <w:i/>
           <w:iCs/>
           <w:color w:val="2E74B5" w:themeColor="accent1" w:themeShade="BF"/>
         </w:rPr>
-        <w:t>Test Driven Development</w:t>
-      </w:r>
+        <w:t xml:space="preserve"> </w:t>
+      </w:r>
+      <w:proofErr w:type="spellStart"/>
+      <w:r>
+        <w:rPr>
+          <w:i/>
+          <w:iCs/>
+          <w:color w:val="2E74B5" w:themeColor="accent1" w:themeShade="BF"/>
+        </w:rPr>
+        <w:t>Driven</w:t>
+      </w:r>
+      <w:proofErr w:type="spellEnd"/>
+      <w:r>
+        <w:rPr>
+          <w:i/>
+          <w:iCs/>
+          <w:color w:val="2E74B5" w:themeColor="accent1" w:themeShade="BF"/>
+        </w:rPr>
+        <w:t xml:space="preserve"> </w:t>
+      </w:r>
+      <w:proofErr w:type="spellStart"/>
+      <w:r>
+        <w:rPr>
+          <w:i/>
+          <w:iCs/>
+          <w:color w:val="2E74B5" w:themeColor="accent1" w:themeShade="BF"/>
+        </w:rPr>
+        <w:t>Development</w:t>
+      </w:r>
+      <w:proofErr w:type="spellEnd"/>
+      <w:r>
+        <w:rPr>
+          <w:color w:val="2E74B5" w:themeColor="accent1" w:themeShade="BF"/>
+        </w:rPr>
+        <w:t>) e TDD (</w:t>
+      </w:r>
+      <w:r>
+        <w:rPr>
+          <w:i/>
+          <w:iCs/>
+          <w:color w:val="2E74B5" w:themeColor="accent1" w:themeShade="BF"/>
+        </w:rPr>
+        <w:t xml:space="preserve">Test </w:t>
+      </w:r>
+      <w:proofErr w:type="spellStart"/>
+      <w:r>
+        <w:rPr>
+          <w:i/>
+          <w:iCs/>
+          <w:color w:val="2E74B5" w:themeColor="accent1" w:themeShade="BF"/>
+        </w:rPr>
+        <w:t>Driven</w:t>
+      </w:r>
+      <w:proofErr w:type="spellEnd"/>
+      <w:r>
+        <w:rPr>
+          <w:i/>
+          <w:iCs/>
+          <w:color w:val="2E74B5" w:themeColor="accent1" w:themeShade="BF"/>
+        </w:rPr>
+        <w:t xml:space="preserve"> </w:t>
+      </w:r>
+      <w:proofErr w:type="spellStart"/>
+      <w:r>
+        <w:rPr>
+          <w:i/>
+          <w:iCs/>
+          <w:color w:val="2E74B5" w:themeColor="accent1" w:themeShade="BF"/>
+        </w:rPr>
+        <w:t>Development</w:t>
+      </w:r>
+      <w:proofErr w:type="spellEnd"/>
       <w:r>
         <w:rPr>
           <w:color w:val="2E74B5" w:themeColor="accent1" w:themeShade="BF"/>
@@ -5889,8 +7595,13 @@
       <w:pPr>
         <w:pStyle w:val="Ttulo2"/>
       </w:pPr>
-      <w:r>
-        <w:t xml:space="preserve">Retrospectiva da Sprint </w:t>
+      <w:proofErr w:type="spellStart"/>
+      <w:r>
+        <w:t>Retrospectiva</w:t>
+      </w:r>
+      <w:proofErr w:type="spellEnd"/>
+      <w:r>
+        <w:t xml:space="preserve"> da Sprint </w:t>
       </w:r>
       <w:r>
         <w:t>4</w:t>
@@ -6062,12 +7773,38 @@
       </w:pPr>
       <w:bookmarkStart w:id="14" w:name="_Toc161036535"/>
       <w:bookmarkStart w:id="15" w:name="_Toc164674381"/>
+      <w:proofErr w:type="spellStart"/>
       <w:r>
         <w:lastRenderedPageBreak/>
-        <w:t>Registro da Apresentação ao Parceiro</w:t>
+        <w:t>Registro</w:t>
+      </w:r>
+      <w:proofErr w:type="spellEnd"/>
+      <w:r>
+        <w:t xml:space="preserve"> da </w:t>
+      </w:r>
+      <w:proofErr w:type="spellStart"/>
+      <w:r>
+        <w:t>Apresentação</w:t>
+      </w:r>
+      <w:proofErr w:type="spellEnd"/>
+      <w:r>
+        <w:t xml:space="preserve"> </w:t>
+      </w:r>
+      <w:proofErr w:type="spellStart"/>
+      <w:r>
+        <w:t>ao</w:t>
+      </w:r>
+      <w:proofErr w:type="spellEnd"/>
+      <w:r>
+        <w:t xml:space="preserve"> </w:t>
+      </w:r>
+      <w:proofErr w:type="spellStart"/>
+      <w:r>
+        <w:t>Parceiro</w:t>
       </w:r>
       <w:bookmarkEnd w:id="14"/>
       <w:bookmarkEnd w:id="15"/>
+      <w:proofErr w:type="spellEnd"/>
     </w:p>
     <w:p>
       <w:pPr>
@@ -6390,7 +8127,7 @@
         </mc:Choice>
         <mc:Fallback>
           <w:pict>
-            <v:line w14:anchorId="4C2885CB" id="Line 1" o:spid="_x0000_s1026" style="position:absolute;z-index:251657216;visibility:visible;mso-wrap-style:square;mso-width-percent:0;mso-height-percent:0;mso-wrap-distance-left:9pt;mso-wrap-distance-top:0;mso-wrap-distance-right:9pt;mso-wrap-distance-bottom:0;mso-position-horizontal:absolute;mso-position-horizontal-relative:text;mso-position-vertical:absolute;mso-position-vertical-relative:text;mso-width-percent:0;mso-height-percent:0;mso-width-relative:page;mso-height-relative:page" from="-.45pt,-3.6pt" to="443.25pt,-3.6pt" o:gfxdata="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" o:allowincell="f">
+            <v:line w14:anchorId="6C4F6D7B" id="Line 1" o:spid="_x0000_s1026" style="position:absolute;z-index:251657216;visibility:visible;mso-wrap-style:square;mso-width-percent:0;mso-height-percent:0;mso-wrap-distance-left:9pt;mso-wrap-distance-top:0;mso-wrap-distance-right:9pt;mso-wrap-distance-bottom:0;mso-position-horizontal:absolute;mso-position-horizontal-relative:text;mso-position-vertical:absolute;mso-position-vertical-relative:text;mso-width-percent:0;mso-height-percent:0;mso-width-relative:page;mso-height-relative:page" from="-.45pt,-3.6pt" to="443.25pt,-3.6pt" o:gfxdata="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" o:allowincell="f">
               <w10:wrap type="topAndBottom"/>
             </v:line>
           </w:pict>
@@ -6575,7 +8312,7 @@
         </mc:Choice>
         <mc:Fallback>
           <w:pict>
-            <v:line w14:anchorId="0F856F76" id="Line 2" o:spid="_x0000_s1026" style="position:absolute;z-index:251658240;visibility:visible;mso-wrap-style:square;mso-width-percent:0;mso-height-percent:0;mso-wrap-distance-left:9pt;mso-wrap-distance-top:0;mso-wrap-distance-right:9pt;mso-wrap-distance-bottom:5.65pt;mso-position-horizontal:absolute;mso-position-horizontal-relative:text;mso-position-vertical:absolute;mso-position-vertical-relative:text;mso-width-percent:0;mso-height-percent:0;mso-width-relative:page;mso-height-relative:page" from=".4pt,56.2pt" to="441.6pt,56.2pt" o:gfxdata="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" o:allowincell="f">
+            <v:line w14:anchorId="3ABFCA08" id="Line 2" o:spid="_x0000_s1026" style="position:absolute;z-index:251658240;visibility:visible;mso-wrap-style:square;mso-width-percent:0;mso-height-percent:0;mso-wrap-distance-left:9pt;mso-wrap-distance-top:0;mso-wrap-distance-right:9pt;mso-wrap-distance-bottom:5.65pt;mso-position-horizontal:absolute;mso-position-horizontal-relative:text;mso-position-vertical:absolute;mso-position-vertical-relative:text;mso-width-percent:0;mso-height-percent:0;mso-width-relative:page;mso-height-relative:page" from=".4pt,56.2pt" to="441.6pt,56.2pt" o:gfxdata="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" o:allowincell="f">
               <w10:wrap type="topAndBottom"/>
             </v:line>
           </w:pict>
@@ -7276,6 +9013,155 @@
     </w:lvl>
   </w:abstractNum>
   <w:abstractNum w:abstractNumId="6" w15:restartNumberingAfterBreak="0">
+    <w:nsid w:val="29C7694C"/>
+    <w:multiLevelType w:val="multilevel"/>
+    <w:tmpl w:val="8C3C5230"/>
+    <w:lvl w:ilvl="0">
+      <w:start w:val="1"/>
+      <w:numFmt w:val="bullet"/>
+      <w:lvlText w:val=""/>
+      <w:lvlJc w:val="left"/>
+      <w:pPr>
+        <w:tabs>
+          <w:tab w:val="num" w:pos="720"/>
+        </w:tabs>
+        <w:ind w:left="720" w:hanging="360"/>
+      </w:pPr>
+      <w:rPr>
+        <w:rFonts w:ascii="Symbol" w:hAnsi="Symbol" w:hint="default"/>
+        <w:sz w:val="20"/>
+      </w:rPr>
+    </w:lvl>
+    <w:lvl w:ilvl="1" w:tentative="1">
+      <w:start w:val="1"/>
+      <w:numFmt w:val="bullet"/>
+      <w:lvlText w:val="o"/>
+      <w:lvlJc w:val="left"/>
+      <w:pPr>
+        <w:tabs>
+          <w:tab w:val="num" w:pos="1440"/>
+        </w:tabs>
+        <w:ind w:left="1440" w:hanging="360"/>
+      </w:pPr>
+      <w:rPr>
+        <w:rFonts w:ascii="Courier New" w:hAnsi="Courier New" w:hint="default"/>
+        <w:sz w:val="20"/>
+      </w:rPr>
+    </w:lvl>
+    <w:lvl w:ilvl="2" w:tentative="1">
+      <w:start w:val="1"/>
+      <w:numFmt w:val="bullet"/>
+      <w:lvlText w:val=""/>
+      <w:lvlJc w:val="left"/>
+      <w:pPr>
+        <w:tabs>
+          <w:tab w:val="num" w:pos="2160"/>
+        </w:tabs>
+        <w:ind w:left="2160" w:hanging="360"/>
+      </w:pPr>
+      <w:rPr>
+        <w:rFonts w:ascii="Wingdings" w:hAnsi="Wingdings" w:hint="default"/>
+        <w:sz w:val="20"/>
+      </w:rPr>
+    </w:lvl>
+    <w:lvl w:ilvl="3" w:tentative="1">
+      <w:start w:val="1"/>
+      <w:numFmt w:val="bullet"/>
+      <w:lvlText w:val=""/>
+      <w:lvlJc w:val="left"/>
+      <w:pPr>
+        <w:tabs>
+          <w:tab w:val="num" w:pos="2880"/>
+        </w:tabs>
+        <w:ind w:left="2880" w:hanging="360"/>
+      </w:pPr>
+      <w:rPr>
+        <w:rFonts w:ascii="Wingdings" w:hAnsi="Wingdings" w:hint="default"/>
+        <w:sz w:val="20"/>
+      </w:rPr>
+    </w:lvl>
+    <w:lvl w:ilvl="4" w:tentative="1">
+      <w:start w:val="1"/>
+      <w:numFmt w:val="bullet"/>
+      <w:lvlText w:val=""/>
+      <w:lvlJc w:val="left"/>
+      <w:pPr>
+        <w:tabs>
+          <w:tab w:val="num" w:pos="3600"/>
+        </w:tabs>
+        <w:ind w:left="3600" w:hanging="360"/>
+      </w:pPr>
+      <w:rPr>
+        <w:rFonts w:ascii="Wingdings" w:hAnsi="Wingdings" w:hint="default"/>
+        <w:sz w:val="20"/>
+      </w:rPr>
+    </w:lvl>
+    <w:lvl w:ilvl="5" w:tentative="1">
+      <w:start w:val="1"/>
+      <w:numFmt w:val="bullet"/>
+      <w:lvlText w:val=""/>
+      <w:lvlJc w:val="left"/>
+      <w:pPr>
+        <w:tabs>
+          <w:tab w:val="num" w:pos="4320"/>
+        </w:tabs>
+        <w:ind w:left="4320" w:hanging="360"/>
+      </w:pPr>
+      <w:rPr>
+        <w:rFonts w:ascii="Wingdings" w:hAnsi="Wingdings" w:hint="default"/>
+        <w:sz w:val="20"/>
+      </w:rPr>
+    </w:lvl>
+    <w:lvl w:ilvl="6" w:tentative="1">
+      <w:start w:val="1"/>
+      <w:numFmt w:val="bullet"/>
+      <w:lvlText w:val=""/>
+      <w:lvlJc w:val="left"/>
+      <w:pPr>
+        <w:tabs>
+          <w:tab w:val="num" w:pos="5040"/>
+        </w:tabs>
+        <w:ind w:left="5040" w:hanging="360"/>
+      </w:pPr>
+      <w:rPr>
+        <w:rFonts w:ascii="Wingdings" w:hAnsi="Wingdings" w:hint="default"/>
+        <w:sz w:val="20"/>
+      </w:rPr>
+    </w:lvl>
+    <w:lvl w:ilvl="7" w:tentative="1">
+      <w:start w:val="1"/>
+      <w:numFmt w:val="bullet"/>
+      <w:lvlText w:val=""/>
+      <w:lvlJc w:val="left"/>
+      <w:pPr>
+        <w:tabs>
+          <w:tab w:val="num" w:pos="5760"/>
+        </w:tabs>
+        <w:ind w:left="5760" w:hanging="360"/>
+      </w:pPr>
+      <w:rPr>
+        <w:rFonts w:ascii="Wingdings" w:hAnsi="Wingdings" w:hint="default"/>
+        <w:sz w:val="20"/>
+      </w:rPr>
+    </w:lvl>
+    <w:lvl w:ilvl="8" w:tentative="1">
+      <w:start w:val="1"/>
+      <w:numFmt w:val="bullet"/>
+      <w:lvlText w:val=""/>
+      <w:lvlJc w:val="left"/>
+      <w:pPr>
+        <w:tabs>
+          <w:tab w:val="num" w:pos="6480"/>
+        </w:tabs>
+        <w:ind w:left="6480" w:hanging="360"/>
+      </w:pPr>
+      <w:rPr>
+        <w:rFonts w:ascii="Wingdings" w:hAnsi="Wingdings" w:hint="default"/>
+        <w:sz w:val="20"/>
+      </w:rPr>
+    </w:lvl>
+  </w:abstractNum>
+  <w:abstractNum w:abstractNumId="7" w15:restartNumberingAfterBreak="0">
     <w:nsid w:val="2D26441A"/>
     <w:multiLevelType w:val="singleLevel"/>
     <w:tmpl w:val="3272AAC4"/>
@@ -7295,7 +9181,7 @@
       </w:rPr>
     </w:lvl>
   </w:abstractNum>
-  <w:abstractNum w:abstractNumId="7" w15:restartNumberingAfterBreak="0">
+  <w:abstractNum w:abstractNumId="8" w15:restartNumberingAfterBreak="0">
     <w:nsid w:val="30EC7C62"/>
     <w:multiLevelType w:val="singleLevel"/>
     <w:tmpl w:val="D0C48F70"/>
@@ -7315,7 +9201,7 @@
       </w:rPr>
     </w:lvl>
   </w:abstractNum>
-  <w:abstractNum w:abstractNumId="8" w15:restartNumberingAfterBreak="0">
+  <w:abstractNum w:abstractNumId="9" w15:restartNumberingAfterBreak="0">
     <w:nsid w:val="3DF06CB5"/>
     <w:multiLevelType w:val="hybridMultilevel"/>
     <w:tmpl w:val="50B47954"/>
@@ -7428,7 +9314,7 @@
       </w:rPr>
     </w:lvl>
   </w:abstractNum>
-  <w:abstractNum w:abstractNumId="9" w15:restartNumberingAfterBreak="0">
+  <w:abstractNum w:abstractNumId="10" w15:restartNumberingAfterBreak="0">
     <w:nsid w:val="40F2554F"/>
     <w:multiLevelType w:val="multilevel"/>
     <w:tmpl w:val="629EC7EA"/>
@@ -7516,7 +9402,7 @@
       </w:pPr>
     </w:lvl>
   </w:abstractNum>
-  <w:abstractNum w:abstractNumId="10" w15:restartNumberingAfterBreak="0">
+  <w:abstractNum w:abstractNumId="11" w15:restartNumberingAfterBreak="0">
     <w:nsid w:val="45940E1B"/>
     <w:multiLevelType w:val="singleLevel"/>
     <w:tmpl w:val="65B42CDA"/>
@@ -7553,7 +9439,7 @@
       </w:rPr>
     </w:lvl>
   </w:abstractNum>
-  <w:abstractNum w:abstractNumId="11" w15:restartNumberingAfterBreak="0">
+  <w:abstractNum w:abstractNumId="12" w15:restartNumberingAfterBreak="0">
     <w:nsid w:val="466B4A83"/>
     <w:multiLevelType w:val="multilevel"/>
     <w:tmpl w:val="8E6C3832"/>
@@ -7702,7 +9588,7 @@
       </w:rPr>
     </w:lvl>
   </w:abstractNum>
-  <w:abstractNum w:abstractNumId="12" w15:restartNumberingAfterBreak="0">
+  <w:abstractNum w:abstractNumId="13" w15:restartNumberingAfterBreak="0">
     <w:nsid w:val="475B2598"/>
     <w:multiLevelType w:val="singleLevel"/>
     <w:tmpl w:val="58461154"/>
@@ -7739,7 +9625,7 @@
       </w:rPr>
     </w:lvl>
   </w:abstractNum>
-  <w:abstractNum w:abstractNumId="13" w15:restartNumberingAfterBreak="0">
+  <w:abstractNum w:abstractNumId="14" w15:restartNumberingAfterBreak="0">
     <w:nsid w:val="48727A3E"/>
     <w:multiLevelType w:val="singleLevel"/>
     <w:tmpl w:val="94E45EE4"/>
@@ -7757,7 +9643,7 @@
       </w:pPr>
     </w:lvl>
   </w:abstractNum>
-  <w:abstractNum w:abstractNumId="14" w15:restartNumberingAfterBreak="0">
+  <w:abstractNum w:abstractNumId="15" w15:restartNumberingAfterBreak="0">
     <w:nsid w:val="4EF00ABC"/>
     <w:multiLevelType w:val="hybridMultilevel"/>
     <w:tmpl w:val="045EDB8A"/>
@@ -7870,7 +9756,7 @@
       </w:rPr>
     </w:lvl>
   </w:abstractNum>
-  <w:abstractNum w:abstractNumId="15" w15:restartNumberingAfterBreak="0">
+  <w:abstractNum w:abstractNumId="16" w15:restartNumberingAfterBreak="0">
     <w:nsid w:val="53D13361"/>
     <w:multiLevelType w:val="multilevel"/>
     <w:tmpl w:val="B49A0C00"/>
@@ -8019,7 +9905,7 @@
       </w:rPr>
     </w:lvl>
   </w:abstractNum>
-  <w:abstractNum w:abstractNumId="16" w15:restartNumberingAfterBreak="0">
+  <w:abstractNum w:abstractNumId="17" w15:restartNumberingAfterBreak="0">
     <w:nsid w:val="550C6F02"/>
     <w:multiLevelType w:val="multilevel"/>
     <w:tmpl w:val="165E9762"/>
@@ -8135,7 +10021,7 @@
       </w:pPr>
     </w:lvl>
   </w:abstractNum>
-  <w:abstractNum w:abstractNumId="17" w15:restartNumberingAfterBreak="0">
+  <w:abstractNum w:abstractNumId="18" w15:restartNumberingAfterBreak="0">
     <w:nsid w:val="5FEC21E6"/>
     <w:multiLevelType w:val="multilevel"/>
     <w:tmpl w:val="64268100"/>
@@ -8284,7 +10170,7 @@
       </w:rPr>
     </w:lvl>
   </w:abstractNum>
-  <w:abstractNum w:abstractNumId="18" w15:restartNumberingAfterBreak="0">
+  <w:abstractNum w:abstractNumId="19" w15:restartNumberingAfterBreak="0">
     <w:nsid w:val="67DE0698"/>
     <w:multiLevelType w:val="multilevel"/>
     <w:tmpl w:val="36E432A0"/>
@@ -8433,7 +10319,7 @@
       </w:rPr>
     </w:lvl>
   </w:abstractNum>
-  <w:abstractNum w:abstractNumId="19" w15:restartNumberingAfterBreak="0">
+  <w:abstractNum w:abstractNumId="20" w15:restartNumberingAfterBreak="0">
     <w:nsid w:val="69275434"/>
     <w:multiLevelType w:val="hybridMultilevel"/>
     <w:tmpl w:val="35684872"/>
@@ -8522,7 +10408,7 @@
       </w:pPr>
     </w:lvl>
   </w:abstractNum>
-  <w:abstractNum w:abstractNumId="20" w15:restartNumberingAfterBreak="0">
+  <w:abstractNum w:abstractNumId="21" w15:restartNumberingAfterBreak="0">
     <w:nsid w:val="71BC132B"/>
     <w:multiLevelType w:val="hybridMultilevel"/>
     <w:tmpl w:val="9F04CE7C"/>
@@ -8635,7 +10521,7 @@
       </w:rPr>
     </w:lvl>
   </w:abstractNum>
-  <w:abstractNum w:abstractNumId="21" w15:restartNumberingAfterBreak="0">
+  <w:abstractNum w:abstractNumId="22" w15:restartNumberingAfterBreak="0">
     <w:nsid w:val="7B594DBA"/>
     <w:multiLevelType w:val="multilevel"/>
     <w:tmpl w:val="5F441E56"/>
@@ -8784,7 +10670,7 @@
       </w:rPr>
     </w:lvl>
   </w:abstractNum>
-  <w:abstractNum w:abstractNumId="22" w15:restartNumberingAfterBreak="0">
+  <w:abstractNum w:abstractNumId="23" w15:restartNumberingAfterBreak="0">
     <w:nsid w:val="7C837A20"/>
     <w:multiLevelType w:val="multilevel"/>
     <w:tmpl w:val="F1C47938"/>
@@ -8940,49 +10826,49 @@
     </w:lvl>
   </w:abstractNum>
   <w:num w:numId="1" w16cid:durableId="1245988258">
+    <w:abstractNumId w:val="17"/>
+  </w:num>
+  <w:num w:numId="2" w16cid:durableId="162164061">
+    <w:abstractNumId w:val="7"/>
+  </w:num>
+  <w:num w:numId="3" w16cid:durableId="561872104">
     <w:abstractNumId w:val="16"/>
   </w:num>
-  <w:num w:numId="2" w16cid:durableId="162164061">
-    <w:abstractNumId w:val="6"/>
-  </w:num>
-  <w:num w:numId="3" w16cid:durableId="561872104">
-    <w:abstractNumId w:val="15"/>
-  </w:num>
   <w:num w:numId="4" w16cid:durableId="522672175">
-    <w:abstractNumId w:val="7"/>
+    <w:abstractNumId w:val="8"/>
   </w:num>
   <w:num w:numId="5" w16cid:durableId="1923221926">
-    <w:abstractNumId w:val="10"/>
+    <w:abstractNumId w:val="11"/>
   </w:num>
   <w:num w:numId="6" w16cid:durableId="1798796737">
     <w:abstractNumId w:val="5"/>
   </w:num>
   <w:num w:numId="7" w16cid:durableId="1735395876">
-    <w:abstractNumId w:val="13"/>
+    <w:abstractNumId w:val="14"/>
     <w:lvlOverride w:ilvl="0">
       <w:startOverride w:val="1"/>
     </w:lvlOverride>
   </w:num>
   <w:num w:numId="8" w16cid:durableId="407581749">
-    <w:abstractNumId w:val="12"/>
+    <w:abstractNumId w:val="13"/>
   </w:num>
   <w:num w:numId="9" w16cid:durableId="1176993786">
+    <w:abstractNumId w:val="23"/>
+  </w:num>
+  <w:num w:numId="10" w16cid:durableId="1081826815">
+    <w:abstractNumId w:val="15"/>
+  </w:num>
+  <w:num w:numId="11" w16cid:durableId="869218068">
+    <w:abstractNumId w:val="10"/>
+  </w:num>
+  <w:num w:numId="12" w16cid:durableId="919219971">
+    <w:abstractNumId w:val="19"/>
+  </w:num>
+  <w:num w:numId="13" w16cid:durableId="615527571">
     <w:abstractNumId w:val="22"/>
   </w:num>
-  <w:num w:numId="10" w16cid:durableId="1081826815">
-    <w:abstractNumId w:val="14"/>
-  </w:num>
-  <w:num w:numId="11" w16cid:durableId="869218068">
-    <w:abstractNumId w:val="9"/>
-  </w:num>
-  <w:num w:numId="12" w16cid:durableId="919219971">
-    <w:abstractNumId w:val="18"/>
-  </w:num>
-  <w:num w:numId="13" w16cid:durableId="615527571">
-    <w:abstractNumId w:val="21"/>
-  </w:num>
   <w:num w:numId="14" w16cid:durableId="140389954">
-    <w:abstractNumId w:val="9"/>
+    <w:abstractNumId w:val="10"/>
     <w:lvlOverride w:ilvl="0">
       <w:startOverride w:val="2"/>
     </w:lvlOverride>
@@ -8991,16 +10877,16 @@
     </w:lvlOverride>
   </w:num>
   <w:num w:numId="15" w16cid:durableId="1724599521">
-    <w:abstractNumId w:val="9"/>
+    <w:abstractNumId w:val="10"/>
   </w:num>
   <w:num w:numId="16" w16cid:durableId="1045637774">
-    <w:abstractNumId w:val="17"/>
+    <w:abstractNumId w:val="18"/>
   </w:num>
   <w:num w:numId="17" w16cid:durableId="1561356887">
     <w:abstractNumId w:val="2"/>
   </w:num>
   <w:num w:numId="18" w16cid:durableId="863136286">
-    <w:abstractNumId w:val="11"/>
+    <w:abstractNumId w:val="12"/>
   </w:num>
   <w:num w:numId="19" w16cid:durableId="786315239">
     <w:abstractNumId w:val="1"/>
@@ -9012,16 +10898,19 @@
     <w:abstractNumId w:val="4"/>
   </w:num>
   <w:num w:numId="22" w16cid:durableId="1602568616">
-    <w:abstractNumId w:val="19"/>
+    <w:abstractNumId w:val="20"/>
   </w:num>
   <w:num w:numId="23" w16cid:durableId="1714886841">
     <w:abstractNumId w:val="3"/>
   </w:num>
   <w:num w:numId="24" w16cid:durableId="2058239835">
-    <w:abstractNumId w:val="8"/>
+    <w:abstractNumId w:val="9"/>
   </w:num>
   <w:num w:numId="25" w16cid:durableId="1163011220">
-    <w:abstractNumId w:val="20"/>
+    <w:abstractNumId w:val="21"/>
+  </w:num>
+  <w:num w:numId="26" w16cid:durableId="732124429">
+    <w:abstractNumId w:val="6"/>
   </w:num>
   <w:numIdMacAtCleanup w:val="11"/>
 </w:numbering>

</xml_diff>